<commit_message>
Add ToolTip class article and associated images
- Created a new HTML article titled "The ToolTip Class" detailing the implementation of a ToolTip class in Python and Tkinter.
- Added multiple images to support the article content.
- Included additional documentation files for SEO and write-up purposes.
- Updated index.html to reflect changes in humor images.
- Removed outdated humor image.
</commit_message>
<xml_diff>
--- a/Articles/2025/3_The_Tool_Tip/2_The_Tooltip_Class/2 The Tool Tip Class.docx
+++ b/Articles/2025/3_The_Tool_Tip/2_The_Tooltip_Class/2 The Tool Tip Class.docx
@@ -10,6 +10,72 @@
         <w:t>2 The Tool Tip Class</w:t>
       </w:r>
     </w:p>
+    <w:p/>
+    <w:p>
+      <w:r>
+        <w:rPr>
+          <w:noProof/>
+        </w:rPr>
+        <w:drawing>
+          <wp:inline distT="0" distB="0" distL="0" distR="0" wp14:anchorId="5D83DF7B" wp14:editId="537532E2">
+            <wp:extent cx="2571750" cy="2295525"/>
+            <wp:effectExtent l="76200" t="76200" r="133350" b="142875"/>
+            <wp:docPr id="2023730644" name="Picture 1"/>
+            <wp:cNvGraphicFramePr>
+              <a:graphicFrameLocks xmlns:a="http://schemas.openxmlformats.org/drawingml/2006/main" noChangeAspect="1"/>
+            </wp:cNvGraphicFramePr>
+            <a:graphic xmlns:a="http://schemas.openxmlformats.org/drawingml/2006/main">
+              <a:graphicData uri="http://schemas.openxmlformats.org/drawingml/2006/picture">
+                <pic:pic xmlns:pic="http://schemas.openxmlformats.org/drawingml/2006/picture">
+                  <pic:nvPicPr>
+                    <pic:cNvPr id="0" name="Picture 1"/>
+                    <pic:cNvPicPr>
+                      <a:picLocks noChangeAspect="1" noChangeArrowheads="1"/>
+                    </pic:cNvPicPr>
+                  </pic:nvPicPr>
+                  <pic:blipFill>
+                    <a:blip r:embed="rId5">
+                      <a:extLst>
+                        <a:ext uri="{28A0092B-C50C-407E-A947-70E740481C1C}">
+                          <a14:useLocalDpi xmlns:a14="http://schemas.microsoft.com/office/drawing/2010/main" val="0"/>
+                        </a:ext>
+                      </a:extLst>
+                    </a:blip>
+                    <a:srcRect/>
+                    <a:stretch>
+                      <a:fillRect/>
+                    </a:stretch>
+                  </pic:blipFill>
+                  <pic:spPr bwMode="auto">
+                    <a:xfrm>
+                      <a:off x="0" y="0"/>
+                      <a:ext cx="2571750" cy="2295525"/>
+                    </a:xfrm>
+                    <a:prstGeom prst="rect">
+                      <a:avLst/>
+                    </a:prstGeom>
+                    <a:ln w="38100" cap="sq">
+                      <a:solidFill>
+                        <a:srgbClr val="000000"/>
+                      </a:solidFill>
+                      <a:prstDash val="solid"/>
+                      <a:miter lim="800000"/>
+                    </a:ln>
+                    <a:effectLst>
+                      <a:outerShdw blurRad="50800" dist="38100" dir="2700000" algn="tl" rotWithShape="0">
+                        <a:srgbClr val="000000">
+                          <a:alpha val="43000"/>
+                        </a:srgbClr>
+                      </a:outerShdw>
+                    </a:effectLst>
+                  </pic:spPr>
+                </pic:pic>
+              </a:graphicData>
+            </a:graphic>
+          </wp:inline>
+        </w:drawing>
+      </w:r>
+    </w:p>
     <w:p>
       <w:pPr>
         <w:pStyle w:val="Heading1"/>
@@ -79,6 +145,9 @@
     </w:p>
     <w:p>
       <w:r>
+        <w:rPr>
+          <w:noProof/>
+        </w:rPr>
         <w:drawing>
           <wp:inline distT="0" distB="0" distL="0" distR="0" wp14:anchorId="36AB15B6" wp14:editId="5C6CC500">
             <wp:extent cx="1829055" cy="581106"/>
@@ -95,7 +164,7 @@
                     <pic:cNvPicPr/>
                   </pic:nvPicPr>
                   <pic:blipFill>
-                    <a:blip r:embed="rId5"/>
+                    <a:blip r:embed="rId6"/>
                     <a:stretch>
                       <a:fillRect/>
                     </a:stretch>
@@ -122,73 +191,6 @@
         <w:pStyle w:val="Heading1"/>
       </w:pPr>
       <w:r>
-        <w:t>What is a Method?</w:t>
-      </w:r>
-    </w:p>
-    <w:p>
-      <w:r>
-        <w:t>Now one of the first things that you will notice about the ToolTip class is that it is filled with a bunch of functions.</w:t>
-      </w:r>
-      <w:r>
-        <w:t xml:space="preserve"> Except they are not functions. Because inside of a class, they are called </w:t>
-      </w:r>
-      <w:r>
-        <w:rPr>
-          <w:rStyle w:val="strongEmphasisChar"/>
-        </w:rPr>
-        <w:t>methods</w:t>
-      </w:r>
-      <w:r>
-        <w:t xml:space="preserve">. </w:t>
-      </w:r>
-      <w:r>
-        <w:t>A function is a self-contained block of code that performs a task. But a method is a special type of function, it is inside of a class, and it is able to interact and make changes to the instances of that class.</w:t>
-      </w:r>
-    </w:p>
-    <w:p>
-      <w:r>
-        <w:drawing>
-          <wp:inline distT="0" distB="0" distL="0" distR="0" wp14:anchorId="52CC449D" wp14:editId="01712609">
-            <wp:extent cx="2657846" cy="905001"/>
-            <wp:effectExtent l="0" t="0" r="9525" b="9525"/>
-            <wp:docPr id="1011264815" name="Picture 1"/>
-            <wp:cNvGraphicFramePr>
-              <a:graphicFrameLocks xmlns:a="http://schemas.openxmlformats.org/drawingml/2006/main" noChangeAspect="1"/>
-            </wp:cNvGraphicFramePr>
-            <a:graphic xmlns:a="http://schemas.openxmlformats.org/drawingml/2006/main">
-              <a:graphicData uri="http://schemas.openxmlformats.org/drawingml/2006/picture">
-                <pic:pic xmlns:pic="http://schemas.openxmlformats.org/drawingml/2006/picture">
-                  <pic:nvPicPr>
-                    <pic:cNvPr id="1011264815" name=""/>
-                    <pic:cNvPicPr/>
-                  </pic:nvPicPr>
-                  <pic:blipFill>
-                    <a:blip r:embed="rId6"/>
-                    <a:stretch>
-                      <a:fillRect/>
-                    </a:stretch>
-                  </pic:blipFill>
-                  <pic:spPr>
-                    <a:xfrm>
-                      <a:off x="0" y="0"/>
-                      <a:ext cx="2657846" cy="905001"/>
-                    </a:xfrm>
-                    <a:prstGeom prst="rect">
-                      <a:avLst/>
-                    </a:prstGeom>
-                  </pic:spPr>
-                </pic:pic>
-              </a:graphicData>
-            </a:graphic>
-          </wp:inline>
-        </w:drawing>
-      </w:r>
-    </w:p>
-    <w:p>
-      <w:pPr>
-        <w:pStyle w:val="Heading1"/>
-      </w:pPr>
-      <w:r>
         <w:lastRenderedPageBreak/>
         <w:t>What is a Constructor Method?</w:t>
       </w:r>
@@ -200,6 +202,9 @@
     </w:p>
     <w:p>
       <w:r>
+        <w:rPr>
+          <w:noProof/>
+        </w:rPr>
         <w:drawing>
           <wp:inline distT="0" distB="0" distL="0" distR="0" wp14:anchorId="51D87777" wp14:editId="4BFFC7AE">
             <wp:extent cx="5943600" cy="3552825"/>
@@ -294,16 +299,237 @@
         <w:pStyle w:val="Heading1"/>
       </w:pPr>
       <w:r>
+        <w:t>What does a Constructor Typically Do?</w:t>
+      </w:r>
+    </w:p>
+    <w:p>
+      <w:r>
+        <w:t>Even though a constructor can handle other duties, it typically handles a small list of responsibilities.</w:t>
+      </w:r>
+    </w:p>
+    <w:p>
+      <w:pPr>
+        <w:spacing w:after="60"/>
+        <w:ind w:firstLine="1080"/>
+      </w:pPr>
+      <w:r>
+        <w:t xml:space="preserve"> </w:t>
+      </w:r>
+      <w:r>
+        <w:t xml:space="preserve">1. </w:t>
+      </w:r>
+      <w:r>
+        <w:t>Define attributes</w:t>
+      </w:r>
+    </w:p>
+    <w:p>
+      <w:pPr>
+        <w:spacing w:after="60"/>
+        <w:ind w:firstLine="1080"/>
+      </w:pPr>
+      <w:r>
+        <w:t xml:space="preserve">2. </w:t>
+      </w:r>
+      <w:r>
+        <w:t>Wire</w:t>
+      </w:r>
+      <w:r>
+        <w:t>s</w:t>
+      </w:r>
+      <w:r>
+        <w:t xml:space="preserve"> up basic behavior (like bind)</w:t>
+      </w:r>
+    </w:p>
+    <w:p>
+      <w:pPr>
+        <w:spacing w:after="60"/>
+        <w:ind w:firstLine="1080"/>
+      </w:pPr>
+      <w:r>
+        <w:t xml:space="preserve">3. </w:t>
+      </w:r>
+      <w:r>
+        <w:t xml:space="preserve">Call setup methods (e.g., </w:t>
+      </w:r>
+      <w:proofErr w:type="spellStart"/>
+      <w:proofErr w:type="gramStart"/>
+      <w:r>
+        <w:t>self.create</w:t>
+      </w:r>
+      <w:proofErr w:type="gramEnd"/>
+      <w:r>
+        <w:t>_</w:t>
+      </w:r>
+      <w:proofErr w:type="gramStart"/>
+      <w:r>
+        <w:t>widgets</w:t>
+      </w:r>
+      <w:proofErr w:type="spellEnd"/>
+      <w:r>
+        <w:t>(</w:t>
+      </w:r>
+      <w:proofErr w:type="gramEnd"/>
+      <w:r>
+        <w:t>))</w:t>
+      </w:r>
+    </w:p>
+    <w:p>
+      <w:pPr>
+        <w:spacing w:after="60"/>
+        <w:ind w:firstLine="1080"/>
+      </w:pPr>
+    </w:p>
+    <w:p>
+      <w:r>
+        <w:t>This keeps the constructor readable and makes your class easier to test and extend.</w:t>
+      </w:r>
+    </w:p>
+    <w:p/>
+    <w:p>
+      <w:pPr>
+        <w:pStyle w:val="Heading1"/>
+      </w:pPr>
+      <w:r>
         <w:t>What is an Attribute?</w:t>
       </w:r>
     </w:p>
     <w:p>
       <w:r>
-        <w:t xml:space="preserve">We have already seen methods, which are a type of function found in a class. But what are attributes? Well, attributes are sort of like special variables, with a twist. </w:t>
-      </w:r>
-    </w:p>
-    <w:p>
-      <w:r>
+        <w:t xml:space="preserve">We’ve already met methods—those special functions tucked inside a class. But what about </w:t>
+      </w:r>
+      <w:r>
+        <w:rPr>
+          <w:rStyle w:val="strongEmphasisChar"/>
+        </w:rPr>
+        <w:t>attributes</w:t>
+      </w:r>
+      <w:r>
+        <w:t xml:space="preserve">? Attributes are like the personal belongings of an object, stored safely inside its backpack. They’re variables, yes, but with a twist: each one is prefixed with </w:t>
+      </w:r>
+      <w:r>
+        <w:rPr>
+          <w:rStyle w:val="strongEmphasisChar"/>
+        </w:rPr>
+        <w:t>self</w:t>
+      </w:r>
+      <w:r>
+        <w:t>.</w:t>
+      </w:r>
+    </w:p>
+    <w:p>
+      <w:r>
+        <w:t xml:space="preserve">Why </w:t>
+      </w:r>
+      <w:r>
+        <w:rPr>
+          <w:rStyle w:val="strongEmphasisChar"/>
+        </w:rPr>
+        <w:t>self</w:t>
+      </w:r>
+      <w:r>
+        <w:t xml:space="preserve">? Because when a class is used to create an object, self becomes a reference to </w:t>
+      </w:r>
+      <w:r>
+        <w:rPr>
+          <w:i/>
+          <w:iCs/>
+        </w:rPr>
+        <w:t>that specific object</w:t>
+      </w:r>
+      <w:r>
+        <w:t xml:space="preserve">. </w:t>
+      </w:r>
+      <w:proofErr w:type="gramStart"/>
+      <w:r>
+        <w:t>So</w:t>
+      </w:r>
+      <w:proofErr w:type="gramEnd"/>
+      <w:r>
+        <w:t xml:space="preserve"> when you write </w:t>
+      </w:r>
+      <w:proofErr w:type="spellStart"/>
+      <w:r>
+        <w:t>self.text</w:t>
+      </w:r>
+      <w:proofErr w:type="spellEnd"/>
+      <w:r>
+        <w:t xml:space="preserve">, you’re saying, “This object should carry its own version of text.” It’s not a copy of the class—it’s a personalized instance, and </w:t>
+      </w:r>
+      <w:r>
+        <w:rPr>
+          <w:rStyle w:val="strongEmphasisChar"/>
+        </w:rPr>
+        <w:t>self</w:t>
+      </w:r>
+      <w:r>
+        <w:t xml:space="preserve"> makes sure each object knows which attributes belong to it.</w:t>
+      </w:r>
+    </w:p>
+    <w:p>
+      <w:r>
+        <w:t>In short:</w:t>
+      </w:r>
+    </w:p>
+    <w:p>
+      <w:pPr>
+        <w:spacing w:after="60"/>
+        <w:ind w:left="360" w:firstLine="630"/>
+      </w:pPr>
+      <w:r>
+        <w:rPr>
+          <w:rStyle w:val="strongEmphasisChar"/>
+        </w:rPr>
+        <w:t>self</w:t>
+      </w:r>
+      <w:r>
+        <w:t xml:space="preserve"> is the object speaking for itself.</w:t>
+      </w:r>
+    </w:p>
+    <w:p>
+      <w:pPr>
+        <w:spacing w:after="60"/>
+        <w:ind w:left="360" w:firstLine="630"/>
+      </w:pPr>
+      <w:proofErr w:type="spellStart"/>
+      <w:proofErr w:type="gramStart"/>
+      <w:r>
+        <w:rPr>
+          <w:rStyle w:val="strongEmphasisChar"/>
+        </w:rPr>
+        <w:t>self.attribute</w:t>
+      </w:r>
+      <w:proofErr w:type="spellEnd"/>
+      <w:proofErr w:type="gramEnd"/>
+      <w:r>
+        <w:t xml:space="preserve"> means “this object’s version of that variable.”</w:t>
+      </w:r>
+    </w:p>
+    <w:p>
+      <w:pPr>
+        <w:spacing w:after="60"/>
+        <w:ind w:left="360" w:firstLine="630"/>
+      </w:pPr>
+      <w:r>
+        <w:rPr>
+          <w:rStyle w:val="strongEmphasisChar"/>
+        </w:rPr>
+        <w:t>Attributes</w:t>
+      </w:r>
+      <w:r>
+        <w:t xml:space="preserve"> are how objects remember things—like names, settings, or tooltip text.</w:t>
+      </w:r>
+    </w:p>
+    <w:p>
+      <w:pPr>
+        <w:spacing w:after="60"/>
+        <w:ind w:left="360" w:firstLine="630"/>
+      </w:pPr>
+    </w:p>
+    <w:p>
+      <w:r>
+        <w:rPr>
+          <w:noProof/>
+        </w:rPr>
         <w:drawing>
           <wp:inline distT="0" distB="0" distL="0" distR="0" wp14:anchorId="6FD976F8" wp14:editId="04B5EE99">
             <wp:extent cx="4115374" cy="1247949"/>
@@ -357,6 +583,9 @@
     </w:p>
     <w:p>
       <w:r>
+        <w:rPr>
+          <w:noProof/>
+        </w:rPr>
         <w:drawing>
           <wp:inline distT="0" distB="0" distL="0" distR="0" wp14:anchorId="0D23824E" wp14:editId="7945B23D">
             <wp:extent cx="3258005" cy="352474"/>
@@ -512,11 +741,20 @@
       </w:r>
       <w:proofErr w:type="gramEnd"/>
       <w:r>
-        <w:t xml:space="preserve"> anything else that could use a tool tip. So, the class, in order to make a custom tool tip needs to know two things Who are you? and what do you want to say? And the widget will answer those questions in its argument list.</w:t>
-      </w:r>
-    </w:p>
-    <w:p>
-      <w:r>
+        <w:t xml:space="preserve"> anything else that could use a tool tip. So, the class, in order to make a custom tool tip needs to know two things</w:t>
+      </w:r>
+      <w:r>
+        <w:t>:</w:t>
+      </w:r>
+      <w:r>
+        <w:t xml:space="preserve"> Who are you? and what do you want to say? And the widget will answer those questions in its argument list.</w:t>
+      </w:r>
+    </w:p>
+    <w:p>
+      <w:r>
+        <w:rPr>
+          <w:noProof/>
+        </w:rPr>
         <w:drawing>
           <wp:inline distT="0" distB="0" distL="0" distR="0" wp14:anchorId="7E0619BE" wp14:editId="4B167B91">
             <wp:extent cx="4115374" cy="1247949"/>
@@ -554,6 +792,1729 @@
         </w:drawing>
       </w:r>
     </w:p>
+    <w:p/>
+    <w:p>
+      <w:pPr>
+        <w:pStyle w:val="Heading1"/>
+      </w:pPr>
+      <w:r>
+        <w:t>What does a class have access to?</w:t>
+      </w:r>
+    </w:p>
+    <w:p>
+      <w:r>
+        <w:t xml:space="preserve">A lot of the time in programming, you need to define all of your variables above, where it is mentioned. But if you look at the last two lines in the constructor method, you will see that it is mentioning </w:t>
+      </w:r>
+      <w:proofErr w:type="spellStart"/>
+      <w:r>
+        <w:t>show_tip</w:t>
+      </w:r>
+      <w:proofErr w:type="spellEnd"/>
+      <w:r>
+        <w:t xml:space="preserve">, and </w:t>
+      </w:r>
+      <w:proofErr w:type="spellStart"/>
+      <w:r>
+        <w:t>hide_tip</w:t>
+      </w:r>
+      <w:proofErr w:type="spellEnd"/>
+      <w:r>
+        <w:t xml:space="preserve">. Those two methods have not been defined yet, but the constructor is not throwing an error when it mentions them. </w:t>
+      </w:r>
+    </w:p>
+    <w:p>
+      <w:r>
+        <w:t>A class is different in the way that it runs.  When Python encounters a class block, it doesn’t ex</w:t>
+      </w:r>
+      <w:r>
+        <w:t>e</w:t>
+      </w:r>
+      <w:r>
+        <w:t xml:space="preserve">cute until it had read the entire recipe. </w:t>
+      </w:r>
+      <w:proofErr w:type="gramStart"/>
+      <w:r>
+        <w:t>So,  the</w:t>
+      </w:r>
+      <w:proofErr w:type="gramEnd"/>
+      <w:r>
+        <w:t xml:space="preserve"> constructor knows about itself and everything that is inside of it. You do not need to define any parts of it, above it.</w:t>
+      </w:r>
+    </w:p>
+    <w:p>
+      <w:pPr>
+        <w:spacing w:after="60"/>
+        <w:ind w:firstLine="900"/>
+      </w:pPr>
+      <w:r>
+        <w:t>1. Parses (reads the data)</w:t>
+      </w:r>
+    </w:p>
+    <w:p>
+      <w:pPr>
+        <w:spacing w:after="60"/>
+        <w:ind w:firstLine="900"/>
+      </w:pPr>
+      <w:r>
+        <w:t xml:space="preserve">2. Creates the </w:t>
+      </w:r>
+      <w:r>
+        <w:rPr>
+          <w:rStyle w:val="strongEmphasisChar"/>
+        </w:rPr>
+        <w:t>class</w:t>
+      </w:r>
+      <w:r>
+        <w:t xml:space="preserve"> object with all its </w:t>
+      </w:r>
+      <w:r>
+        <w:rPr>
+          <w:rStyle w:val="Strong"/>
+        </w:rPr>
+        <w:t>methods</w:t>
+      </w:r>
+      <w:r>
+        <w:t xml:space="preserve"> and </w:t>
+      </w:r>
+      <w:r>
+        <w:rPr>
+          <w:rStyle w:val="Strong"/>
+        </w:rPr>
+        <w:t>attributes</w:t>
+      </w:r>
+    </w:p>
+    <w:p>
+      <w:pPr>
+        <w:spacing w:after="60"/>
+        <w:ind w:left="1080" w:hanging="180"/>
+      </w:pPr>
+      <w:r>
+        <w:t xml:space="preserve">3. The class is instantiated when something calls it, it is at that time that it runs the </w:t>
+      </w:r>
+      <w:r>
+        <w:rPr>
+          <w:rStyle w:val="strongEmphasisChar"/>
+        </w:rPr>
+        <w:t>__init__</w:t>
+      </w:r>
+      <w:r>
+        <w:t xml:space="preserve"> constructor method.</w:t>
+      </w:r>
+    </w:p>
+    <w:p>
+      <w:pPr>
+        <w:spacing w:after="60"/>
+        <w:ind w:left="1080" w:hanging="180"/>
+      </w:pPr>
+    </w:p>
+    <w:p>
+      <w:pPr>
+        <w:pStyle w:val="Heading1"/>
+      </w:pPr>
+      <w:r>
+        <w:t>What is Bind?</w:t>
+      </w:r>
+    </w:p>
+    <w:p>
+      <w:pPr>
+        <w:rPr>
+          <w:rFonts w:eastAsia="Times New Roman"/>
+          <w:kern w:val="0"/>
+          <w:sz w:val="24"/>
+          <w:szCs w:val="24"/>
+          <w14:ligatures w14:val="none"/>
+        </w:rPr>
+      </w:pPr>
+      <w:r>
+        <w:t>If you have a custom event, you are going to have to bind it.</w:t>
+      </w:r>
+      <w:r>
+        <w:t xml:space="preserve"> If you want </w:t>
+      </w:r>
+      <w:r>
+        <w:t>your event</w:t>
+      </w:r>
+      <w:r>
+        <w:t xml:space="preserve"> to do something, you are going to have to use the word </w:t>
+      </w:r>
+      <w:r>
+        <w:rPr>
+          <w:rStyle w:val="strongEmphasisChar"/>
+        </w:rPr>
+        <w:t>‘bind.</w:t>
+      </w:r>
+      <w:r>
+        <w:t>’</w:t>
+      </w:r>
+      <w:r>
+        <w:rPr>
+          <w:rFonts w:eastAsia="Times New Roman"/>
+          <w:kern w:val="0"/>
+          <w:sz w:val="24"/>
+          <w:szCs w:val="24"/>
+          <w14:ligatures w14:val="none"/>
+        </w:rPr>
+        <w:t xml:space="preserve"> </w:t>
+      </w:r>
+    </w:p>
+    <w:p>
+      <w:pPr>
+        <w:rPr>
+          <w:rFonts w:eastAsia="Times New Roman"/>
+          <w:kern w:val="0"/>
+          <w:sz w:val="24"/>
+          <w:szCs w:val="24"/>
+          <w14:ligatures w14:val="none"/>
+        </w:rPr>
+      </w:pPr>
+      <w:r>
+        <w:rPr>
+          <w:noProof/>
+        </w:rPr>
+        <w:drawing>
+          <wp:inline distT="0" distB="0" distL="0" distR="0" wp14:anchorId="05BA6522" wp14:editId="5AC68B96">
+            <wp:extent cx="4115374" cy="1247949"/>
+            <wp:effectExtent l="0" t="0" r="0" b="9525"/>
+            <wp:docPr id="879608065" name="Picture 1"/>
+            <wp:cNvGraphicFramePr>
+              <a:graphicFrameLocks xmlns:a="http://schemas.openxmlformats.org/drawingml/2006/main" noChangeAspect="1"/>
+            </wp:cNvGraphicFramePr>
+            <a:graphic xmlns:a="http://schemas.openxmlformats.org/drawingml/2006/main">
+              <a:graphicData uri="http://schemas.openxmlformats.org/drawingml/2006/picture">
+                <pic:pic xmlns:pic="http://schemas.openxmlformats.org/drawingml/2006/picture">
+                  <pic:nvPicPr>
+                    <pic:cNvPr id="1105213645" name=""/>
+                    <pic:cNvPicPr/>
+                  </pic:nvPicPr>
+                  <pic:blipFill>
+                    <a:blip r:embed="rId8"/>
+                    <a:stretch>
+                      <a:fillRect/>
+                    </a:stretch>
+                  </pic:blipFill>
+                  <pic:spPr>
+                    <a:xfrm>
+                      <a:off x="0" y="0"/>
+                      <a:ext cx="4115374" cy="1247949"/>
+                    </a:xfrm>
+                    <a:prstGeom prst="rect">
+                      <a:avLst/>
+                    </a:prstGeom>
+                  </pic:spPr>
+                </pic:pic>
+              </a:graphicData>
+            </a:graphic>
+          </wp:inline>
+        </w:drawing>
+      </w:r>
+    </w:p>
+    <w:p>
+      <w:pPr>
+        <w:rPr>
+          <w:rFonts w:eastAsia="Times New Roman"/>
+          <w:kern w:val="0"/>
+          <w:sz w:val="24"/>
+          <w:szCs w:val="24"/>
+          <w14:ligatures w14:val="none"/>
+        </w:rPr>
+      </w:pPr>
+    </w:p>
+    <w:p>
+      <w:r>
+        <w:t>You don’t need bind when</w:t>
+      </w:r>
+      <w:r>
+        <w:t xml:space="preserve"> the </w:t>
+      </w:r>
+      <w:r>
+        <w:t xml:space="preserve">widget already has a built-in option like command= (e.g., Button, </w:t>
+      </w:r>
+      <w:proofErr w:type="spellStart"/>
+      <w:r>
+        <w:t>Checkbutton</w:t>
+      </w:r>
+      <w:proofErr w:type="spellEnd"/>
+      <w:r>
+        <w:t>, Menu).</w:t>
+      </w:r>
+    </w:p>
+    <w:p>
+      <w:pPr>
+        <w:pStyle w:val="code"/>
+        <w:rPr>
+          <w:color w:val="2F5496" w:themeColor="accent1" w:themeShade="BF"/>
+        </w:rPr>
+      </w:pPr>
+      <w:proofErr w:type="spellStart"/>
+      <w:r>
+        <w:rPr>
+          <w:color w:val="2F5496" w:themeColor="accent1" w:themeShade="BF"/>
+        </w:rPr>
+        <w:t>my_button</w:t>
+      </w:r>
+      <w:proofErr w:type="spellEnd"/>
+      <w:r>
+        <w:rPr>
+          <w:color w:val="2F5496" w:themeColor="accent1" w:themeShade="BF"/>
+        </w:rPr>
+        <w:t xml:space="preserve"> = </w:t>
+      </w:r>
+      <w:proofErr w:type="spellStart"/>
+      <w:proofErr w:type="gramStart"/>
+      <w:r>
+        <w:rPr>
+          <w:color w:val="2F5496" w:themeColor="accent1" w:themeShade="BF"/>
+        </w:rPr>
+        <w:t>tk.Button</w:t>
+      </w:r>
+      <w:proofErr w:type="spellEnd"/>
+      <w:proofErr w:type="gramEnd"/>
+      <w:r>
+        <w:rPr>
+          <w:color w:val="2F5496" w:themeColor="accent1" w:themeShade="BF"/>
+        </w:rPr>
+        <w:t>(root, text="Click Me", command=</w:t>
+      </w:r>
+      <w:proofErr w:type="spellStart"/>
+      <w:r>
+        <w:rPr>
+          <w:color w:val="2F5496" w:themeColor="accent1" w:themeShade="BF"/>
+        </w:rPr>
+        <w:t>do_something</w:t>
+      </w:r>
+      <w:proofErr w:type="spellEnd"/>
+      <w:r>
+        <w:rPr>
+          <w:color w:val="2F5496" w:themeColor="accent1" w:themeShade="BF"/>
+        </w:rPr>
+        <w:t>)</w:t>
+      </w:r>
+    </w:p>
+    <w:p>
+      <w:pPr>
+        <w:pStyle w:val="code"/>
+        <w:rPr>
+          <w:color w:val="2F5496" w:themeColor="accent1" w:themeShade="BF"/>
+        </w:rPr>
+      </w:pPr>
+    </w:p>
+    <w:p>
+      <w:pPr>
+        <w:pStyle w:val="Heading1"/>
+      </w:pPr>
+      <w:r>
+        <w:t>What is a Method?</w:t>
+      </w:r>
+    </w:p>
+    <w:p>
+      <w:r>
+        <w:t xml:space="preserve">Now one of the first things that you will notice about the ToolTip class is that it is filled with a bunch of functions. Except they are not functions. Because inside of a class, they are called </w:t>
+      </w:r>
+      <w:r>
+        <w:rPr>
+          <w:rStyle w:val="strongEmphasisChar"/>
+        </w:rPr>
+        <w:t>methods</w:t>
+      </w:r>
+      <w:r>
+        <w:t>. A function is a self-contained block of code that performs a task. But a method is a special type of function, it is inside of a class, and it is able to interact and make changes to the instances of that class.</w:t>
+      </w:r>
+    </w:p>
+    <w:p>
+      <w:r>
+        <w:rPr>
+          <w:noProof/>
+        </w:rPr>
+        <w:drawing>
+          <wp:inline distT="0" distB="0" distL="0" distR="0" wp14:anchorId="3E388FA1" wp14:editId="1AEAE157">
+            <wp:extent cx="2657846" cy="905001"/>
+            <wp:effectExtent l="0" t="0" r="9525" b="9525"/>
+            <wp:docPr id="1011264815" name="Picture 1"/>
+            <wp:cNvGraphicFramePr>
+              <a:graphicFrameLocks xmlns:a="http://schemas.openxmlformats.org/drawingml/2006/main" noChangeAspect="1"/>
+            </wp:cNvGraphicFramePr>
+            <a:graphic xmlns:a="http://schemas.openxmlformats.org/drawingml/2006/main">
+              <a:graphicData uri="http://schemas.openxmlformats.org/drawingml/2006/picture">
+                <pic:pic xmlns:pic="http://schemas.openxmlformats.org/drawingml/2006/picture">
+                  <pic:nvPicPr>
+                    <pic:cNvPr id="1011264815" name=""/>
+                    <pic:cNvPicPr/>
+                  </pic:nvPicPr>
+                  <pic:blipFill>
+                    <a:blip r:embed="rId10"/>
+                    <a:stretch>
+                      <a:fillRect/>
+                    </a:stretch>
+                  </pic:blipFill>
+                  <pic:spPr>
+                    <a:xfrm>
+                      <a:off x="0" y="0"/>
+                      <a:ext cx="2657846" cy="905001"/>
+                    </a:xfrm>
+                    <a:prstGeom prst="rect">
+                      <a:avLst/>
+                    </a:prstGeom>
+                  </pic:spPr>
+                </pic:pic>
+              </a:graphicData>
+            </a:graphic>
+          </wp:inline>
+        </w:drawing>
+      </w:r>
+    </w:p>
+    <w:p>
+      <w:pPr>
+        <w:rPr>
+          <w:rStyle w:val="IntenseEmphasis"/>
+        </w:rPr>
+      </w:pPr>
+      <w:r>
+        <w:rPr>
+          <w:rStyle w:val="IntenseEmphasis"/>
+        </w:rPr>
+        <w:t>What’s Better Left to Methods</w:t>
+      </w:r>
+    </w:p>
+    <w:p>
+      <w:r>
+        <w:t xml:space="preserve">Constructors are great but, </w:t>
+      </w:r>
+      <w:r>
+        <w:t>Methods are where the real magic happens—especially when:</w:t>
+      </w:r>
+    </w:p>
+    <w:p>
+      <w:pPr>
+        <w:spacing w:after="60"/>
+        <w:ind w:firstLine="907"/>
+      </w:pPr>
+      <w:r>
+        <w:t xml:space="preserve">1. </w:t>
+      </w:r>
+      <w:r>
+        <w:t xml:space="preserve">You need reusable logic (e.g., </w:t>
+      </w:r>
+      <w:proofErr w:type="spellStart"/>
+      <w:r>
+        <w:t>show_tip</w:t>
+      </w:r>
+      <w:proofErr w:type="spellEnd"/>
+      <w:r>
+        <w:t xml:space="preserve">, </w:t>
+      </w:r>
+      <w:proofErr w:type="spellStart"/>
+      <w:r>
+        <w:t>hide_tip</w:t>
+      </w:r>
+      <w:proofErr w:type="spellEnd"/>
+      <w:r>
+        <w:t>)</w:t>
+      </w:r>
+    </w:p>
+    <w:p>
+      <w:pPr>
+        <w:spacing w:after="60"/>
+        <w:ind w:firstLine="907"/>
+      </w:pPr>
+      <w:r>
+        <w:t xml:space="preserve">2. </w:t>
+      </w:r>
+      <w:r>
+        <w:t>You want to respond to events</w:t>
+      </w:r>
+    </w:p>
+    <w:p>
+      <w:pPr>
+        <w:spacing w:after="60"/>
+        <w:ind w:firstLine="907"/>
+      </w:pPr>
+      <w:r>
+        <w:t xml:space="preserve">3. </w:t>
+      </w:r>
+      <w:r>
+        <w:t>You’re performing actions that aren’t part of initial setup</w:t>
+      </w:r>
+    </w:p>
+    <w:p>
+      <w:pPr>
+        <w:spacing w:after="60"/>
+        <w:ind w:firstLine="907"/>
+      </w:pPr>
+      <w:r>
+        <w:t xml:space="preserve">4. </w:t>
+      </w:r>
+      <w:r>
+        <w:t>You’re separating concerns (e.g., layout vs. behavior vs. data)</w:t>
+      </w:r>
+    </w:p>
+    <w:p>
+      <w:pPr>
+        <w:spacing w:after="60"/>
+        <w:ind w:firstLine="907"/>
+      </w:pPr>
+    </w:p>
+    <w:p>
+      <w:r>
+        <w:t>This separation of duty, can really organize the jobs, each part of your code is doing.</w:t>
+      </w:r>
+    </w:p>
+    <w:p/>
+    <w:p>
+      <w:pPr>
+        <w:pStyle w:val="Heading1"/>
+      </w:pPr>
+      <w:r>
+        <w:t>The Class Code</w:t>
+      </w:r>
+    </w:p>
+    <w:p>
+      <w:r>
+        <w:t>You can put this code into a file named tooltip.py</w:t>
+      </w:r>
+    </w:p>
+    <w:p>
+      <w:r>
+        <w:t>Then go to your main.py file and import it.</w:t>
+      </w:r>
+    </w:p>
+    <w:p>
+      <w:r>
+        <w:rPr>
+          <w:noProof/>
+        </w:rPr>
+        <mc:AlternateContent>
+          <mc:Choice Requires="wps">
+            <w:drawing>
+              <wp:anchor distT="0" distB="0" distL="114300" distR="114300" simplePos="0" relativeHeight="251659264" behindDoc="0" locked="0" layoutInCell="1" allowOverlap="1" wp14:anchorId="01008869" wp14:editId="09874592">
+                <wp:simplePos x="0" y="0"/>
+                <wp:positionH relativeFrom="column">
+                  <wp:posOffset>2762250</wp:posOffset>
+                </wp:positionH>
+                <wp:positionV relativeFrom="paragraph">
+                  <wp:posOffset>142240</wp:posOffset>
+                </wp:positionV>
+                <wp:extent cx="180975" cy="228600"/>
+                <wp:effectExtent l="0" t="0" r="9525" b="0"/>
+                <wp:wrapNone/>
+                <wp:docPr id="905554621" name="Arrow: Left 2"/>
+                <wp:cNvGraphicFramePr/>
+                <a:graphic xmlns:a="http://schemas.openxmlformats.org/drawingml/2006/main">
+                  <a:graphicData uri="http://schemas.microsoft.com/office/word/2010/wordprocessingShape">
+                    <wps:wsp>
+                      <wps:cNvSpPr/>
+                      <wps:spPr>
+                        <a:xfrm>
+                          <a:off x="0" y="0"/>
+                          <a:ext cx="180975" cy="228600"/>
+                        </a:xfrm>
+                        <a:prstGeom prst="leftArrow">
+                          <a:avLst/>
+                        </a:prstGeom>
+                        <a:gradFill flip="none" rotWithShape="1">
+                          <a:gsLst>
+                            <a:gs pos="0">
+                              <a:schemeClr val="accent2">
+                                <a:lumMod val="67000"/>
+                              </a:schemeClr>
+                            </a:gs>
+                            <a:gs pos="48000">
+                              <a:schemeClr val="accent2">
+                                <a:lumMod val="97000"/>
+                                <a:lumOff val="3000"/>
+                              </a:schemeClr>
+                            </a:gs>
+                            <a:gs pos="100000">
+                              <a:schemeClr val="accent2">
+                                <a:lumMod val="60000"/>
+                                <a:lumOff val="40000"/>
+                              </a:schemeClr>
+                            </a:gs>
+                          </a:gsLst>
+                          <a:lin ang="16200000" scaled="1"/>
+                          <a:tileRect/>
+                        </a:gradFill>
+                        <a:ln>
+                          <a:noFill/>
+                        </a:ln>
+                      </wps:spPr>
+                      <wps:style>
+                        <a:lnRef idx="0">
+                          <a:scrgbClr r="0" g="0" b="0"/>
+                        </a:lnRef>
+                        <a:fillRef idx="0">
+                          <a:scrgbClr r="0" g="0" b="0"/>
+                        </a:fillRef>
+                        <a:effectRef idx="0">
+                          <a:scrgbClr r="0" g="0" b="0"/>
+                        </a:effectRef>
+                        <a:fontRef idx="minor">
+                          <a:schemeClr val="lt1"/>
+                        </a:fontRef>
+                      </wps:style>
+                      <wps:bodyPr rot="0" spcFirstLastPara="0" vertOverflow="overflow" horzOverflow="overflow" vert="horz" wrap="square" lIns="91440" tIns="45720" rIns="91440" bIns="45720" numCol="1" spcCol="0" rtlCol="0" fromWordArt="0" anchor="ctr" anchorCtr="0" forceAA="0" compatLnSpc="1">
+                        <a:prstTxWarp prst="textNoShape">
+                          <a:avLst/>
+                        </a:prstTxWarp>
+                        <a:noAutofit/>
+                      </wps:bodyPr>
+                    </wps:wsp>
+                  </a:graphicData>
+                </a:graphic>
+              </wp:anchor>
+            </w:drawing>
+          </mc:Choice>
+          <mc:Fallback>
+            <w:pict>
+              <v:shapetype w14:anchorId="441ED7E3" id="_x0000_t66" coordsize="21600,21600" o:spt="66" adj="5400,5400" path="m@0,l@0@1,21600@1,21600@2@0@2@0,21600,,10800xe">
+                <v:stroke joinstyle="miter"/>
+                <v:formulas>
+                  <v:f eqn="val #0"/>
+                  <v:f eqn="val #1"/>
+                  <v:f eqn="sum 21600 0 #1"/>
+                  <v:f eqn="prod #0 #1 10800"/>
+                  <v:f eqn="sum #0 0 @3"/>
+                </v:formulas>
+                <v:path o:connecttype="custom" o:connectlocs="@0,0;0,10800;@0,21600;21600,10800" o:connectangles="270,180,90,0" textboxrect="@4,@1,21600,@2"/>
+                <v:handles>
+                  <v:h position="#0,#1" xrange="0,21600" yrange="0,10800"/>
+                </v:handles>
+              </v:shapetype>
+              <v:shape id="Arrow: Left 2" o:spid="_x0000_s1026" type="#_x0000_t66" style="position:absolute;margin-left:217.5pt;margin-top:11.2pt;width:14.25pt;height:18pt;z-index:251659264;visibility:visible;mso-wrap-style:square;mso-wrap-distance-left:9pt;mso-wrap-distance-top:0;mso-wrap-distance-right:9pt;mso-wrap-distance-bottom:0;mso-position-horizontal:absolute;mso-position-horizontal-relative:text;mso-position-vertical:absolute;mso-position-vertical-relative:text;v-text-anchor:middle" o:gfxdata="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" adj="10800" fillcolor="#af4f0f [2149]" stroked="f">
+                <v:fill color2="#f4b083 [1941]" rotate="t" angle="180" colors="0 #b0500f;31457f #ee8137;1 #f4b183" focus="100%" type="gradient"/>
+              </v:shape>
+            </w:pict>
+          </mc:Fallback>
+        </mc:AlternateContent>
+      </w:r>
+      <w:r>
+        <w:drawing>
+          <wp:inline distT="0" distB="0" distL="0" distR="0" wp14:anchorId="5B800091" wp14:editId="4A58F5E4">
+            <wp:extent cx="3181794" cy="847843"/>
+            <wp:effectExtent l="76200" t="76200" r="133350" b="142875"/>
+            <wp:docPr id="2096939538" name="Picture 1"/>
+            <wp:cNvGraphicFramePr>
+              <a:graphicFrameLocks xmlns:a="http://schemas.openxmlformats.org/drawingml/2006/main" noChangeAspect="1"/>
+            </wp:cNvGraphicFramePr>
+            <a:graphic xmlns:a="http://schemas.openxmlformats.org/drawingml/2006/main">
+              <a:graphicData uri="http://schemas.openxmlformats.org/drawingml/2006/picture">
+                <pic:pic xmlns:pic="http://schemas.openxmlformats.org/drawingml/2006/picture">
+                  <pic:nvPicPr>
+                    <pic:cNvPr id="2096939538" name=""/>
+                    <pic:cNvPicPr/>
+                  </pic:nvPicPr>
+                  <pic:blipFill>
+                    <a:blip r:embed="rId11"/>
+                    <a:stretch>
+                      <a:fillRect/>
+                    </a:stretch>
+                  </pic:blipFill>
+                  <pic:spPr>
+                    <a:xfrm>
+                      <a:off x="0" y="0"/>
+                      <a:ext cx="3181794" cy="847843"/>
+                    </a:xfrm>
+                    <a:prstGeom prst="rect">
+                      <a:avLst/>
+                    </a:prstGeom>
+                    <a:ln w="38100" cap="sq">
+                      <a:solidFill>
+                        <a:srgbClr val="000000"/>
+                      </a:solidFill>
+                      <a:prstDash val="solid"/>
+                      <a:miter lim="800000"/>
+                    </a:ln>
+                    <a:effectLst>
+                      <a:outerShdw blurRad="50800" dist="38100" dir="2700000" algn="tl" rotWithShape="0">
+                        <a:srgbClr val="000000">
+                          <a:alpha val="43000"/>
+                        </a:srgbClr>
+                      </a:outerShdw>
+                    </a:effectLst>
+                  </pic:spPr>
+                </pic:pic>
+              </a:graphicData>
+            </a:graphic>
+          </wp:inline>
+        </w:drawing>
+      </w:r>
+    </w:p>
+    <w:p>
+      <w:pPr>
+        <w:pStyle w:val="code"/>
+        <w:rPr>
+          <w:color w:val="538135" w:themeColor="accent6" w:themeShade="BF"/>
+        </w:rPr>
+      </w:pPr>
+      <w:r>
+        <w:rPr>
+          <w:color w:val="538135" w:themeColor="accent6" w:themeShade="BF"/>
+        </w:rPr>
+        <w:t xml:space="preserve">#Contains the </w:t>
+      </w:r>
+      <w:proofErr w:type="spellStart"/>
+      <w:r>
+        <w:rPr>
+          <w:color w:val="538135" w:themeColor="accent6" w:themeShade="BF"/>
+        </w:rPr>
+        <w:t>TooTip</w:t>
+      </w:r>
+      <w:proofErr w:type="spellEnd"/>
+      <w:r>
+        <w:rPr>
+          <w:color w:val="538135" w:themeColor="accent6" w:themeShade="BF"/>
+        </w:rPr>
+        <w:t xml:space="preserve"> class (your core tooltip logic)</w:t>
+      </w:r>
+    </w:p>
+    <w:p>
+      <w:pPr>
+        <w:pStyle w:val="code"/>
+        <w:rPr>
+          <w:color w:val="2F5496" w:themeColor="accent1" w:themeShade="BF"/>
+        </w:rPr>
+      </w:pPr>
+      <w:r>
+        <w:rPr>
+          <w:color w:val="2F5496" w:themeColor="accent1" w:themeShade="BF"/>
+        </w:rPr>
+        <w:t xml:space="preserve">import tkinter as </w:t>
+      </w:r>
+      <w:proofErr w:type="spellStart"/>
+      <w:r>
+        <w:rPr>
+          <w:color w:val="2F5496" w:themeColor="accent1" w:themeShade="BF"/>
+        </w:rPr>
+        <w:t>tk</w:t>
+      </w:r>
+      <w:proofErr w:type="spellEnd"/>
+    </w:p>
+    <w:p>
+      <w:pPr>
+        <w:pStyle w:val="code"/>
+        <w:rPr>
+          <w:color w:val="2F5496" w:themeColor="accent1" w:themeShade="BF"/>
+        </w:rPr>
+      </w:pPr>
+    </w:p>
+    <w:p>
+      <w:pPr>
+        <w:pStyle w:val="code"/>
+        <w:rPr>
+          <w:color w:val="2F5496" w:themeColor="accent1" w:themeShade="BF"/>
+        </w:rPr>
+      </w:pPr>
+      <w:r>
+        <w:rPr>
+          <w:b/>
+          <w:bCs/>
+          <w:color w:val="000000" w:themeColor="text1"/>
+        </w:rPr>
+        <w:t>class</w:t>
+      </w:r>
+      <w:r>
+        <w:rPr>
+          <w:color w:val="2F5496" w:themeColor="accent1" w:themeShade="BF"/>
+        </w:rPr>
+        <w:t xml:space="preserve"> ToolTip:</w:t>
+      </w:r>
+    </w:p>
+    <w:p>
+      <w:pPr>
+        <w:pStyle w:val="code"/>
+        <w:rPr>
+          <w:color w:val="2F5496" w:themeColor="accent1" w:themeShade="BF"/>
+        </w:rPr>
+      </w:pPr>
+    </w:p>
+    <w:p>
+      <w:pPr>
+        <w:pStyle w:val="code"/>
+        <w:rPr>
+          <w:color w:val="2F5496" w:themeColor="accent1" w:themeShade="BF"/>
+        </w:rPr>
+      </w:pPr>
+      <w:r>
+        <w:rPr>
+          <w:color w:val="2F5496" w:themeColor="accent1" w:themeShade="BF"/>
+        </w:rPr>
+        <w:t xml:space="preserve">    </w:t>
+      </w:r>
+      <w:r>
+        <w:rPr>
+          <w:b/>
+          <w:bCs/>
+          <w:color w:val="833C0B" w:themeColor="accent2" w:themeShade="80"/>
+        </w:rPr>
+        <w:t>def</w:t>
+      </w:r>
+      <w:r>
+        <w:rPr>
+          <w:color w:val="2F5496" w:themeColor="accent1" w:themeShade="BF"/>
+        </w:rPr>
+        <w:t xml:space="preserve"> __init_</w:t>
+      </w:r>
+      <w:proofErr w:type="gramStart"/>
+      <w:r>
+        <w:rPr>
+          <w:color w:val="2F5496" w:themeColor="accent1" w:themeShade="BF"/>
+        </w:rPr>
+        <w:t>_(</w:t>
+      </w:r>
+      <w:proofErr w:type="gramEnd"/>
+      <w:r>
+        <w:rPr>
+          <w:color w:val="2F5496" w:themeColor="accent1" w:themeShade="BF"/>
+        </w:rPr>
+        <w:t>self, widget, text):</w:t>
+      </w:r>
+    </w:p>
+    <w:p>
+      <w:pPr>
+        <w:pStyle w:val="code"/>
+        <w:rPr>
+          <w:color w:val="2F5496" w:themeColor="accent1" w:themeShade="BF"/>
+        </w:rPr>
+      </w:pPr>
+      <w:r>
+        <w:rPr>
+          <w:color w:val="2F5496" w:themeColor="accent1" w:themeShade="BF"/>
+        </w:rPr>
+        <w:t xml:space="preserve">        </w:t>
+      </w:r>
+    </w:p>
+    <w:p>
+      <w:pPr>
+        <w:pStyle w:val="code"/>
+        <w:rPr>
+          <w:color w:val="2F5496" w:themeColor="accent1" w:themeShade="BF"/>
+        </w:rPr>
+      </w:pPr>
+      <w:r>
+        <w:rPr>
+          <w:color w:val="2F5496" w:themeColor="accent1" w:themeShade="BF"/>
+        </w:rPr>
+        <w:t xml:space="preserve">        </w:t>
+      </w:r>
+      <w:proofErr w:type="spellStart"/>
+      <w:proofErr w:type="gramStart"/>
+      <w:r>
+        <w:rPr>
+          <w:color w:val="2F5496" w:themeColor="accent1" w:themeShade="BF"/>
+        </w:rPr>
+        <w:t>self.widget</w:t>
+      </w:r>
+      <w:proofErr w:type="spellEnd"/>
+      <w:proofErr w:type="gramEnd"/>
+      <w:r>
+        <w:rPr>
+          <w:color w:val="2F5496" w:themeColor="accent1" w:themeShade="BF"/>
+        </w:rPr>
+        <w:t xml:space="preserve"> = widget</w:t>
+      </w:r>
+    </w:p>
+    <w:p>
+      <w:pPr>
+        <w:pStyle w:val="code"/>
+        <w:rPr>
+          <w:color w:val="2F5496" w:themeColor="accent1" w:themeShade="BF"/>
+        </w:rPr>
+      </w:pPr>
+      <w:r>
+        <w:rPr>
+          <w:color w:val="2F5496" w:themeColor="accent1" w:themeShade="BF"/>
+        </w:rPr>
+        <w:t xml:space="preserve">        </w:t>
+      </w:r>
+      <w:proofErr w:type="spellStart"/>
+      <w:r>
+        <w:rPr>
+          <w:color w:val="2F5496" w:themeColor="accent1" w:themeShade="BF"/>
+        </w:rPr>
+        <w:t>self.text</w:t>
+      </w:r>
+      <w:proofErr w:type="spellEnd"/>
+      <w:r>
+        <w:rPr>
+          <w:color w:val="2F5496" w:themeColor="accent1" w:themeShade="BF"/>
+        </w:rPr>
+        <w:t xml:space="preserve"> = text</w:t>
+      </w:r>
+    </w:p>
+    <w:p>
+      <w:pPr>
+        <w:pStyle w:val="code"/>
+        <w:rPr>
+          <w:color w:val="2F5496" w:themeColor="accent1" w:themeShade="BF"/>
+        </w:rPr>
+      </w:pPr>
+      <w:r>
+        <w:rPr>
+          <w:color w:val="2F5496" w:themeColor="accent1" w:themeShade="BF"/>
+        </w:rPr>
+        <w:t xml:space="preserve">        </w:t>
+      </w:r>
+      <w:proofErr w:type="spellStart"/>
+      <w:r>
+        <w:rPr>
+          <w:color w:val="2F5496" w:themeColor="accent1" w:themeShade="BF"/>
+        </w:rPr>
+        <w:t>self.tip_window</w:t>
+      </w:r>
+      <w:proofErr w:type="spellEnd"/>
+      <w:r>
+        <w:rPr>
+          <w:color w:val="2F5496" w:themeColor="accent1" w:themeShade="BF"/>
+        </w:rPr>
+        <w:t xml:space="preserve"> = None</w:t>
+      </w:r>
+    </w:p>
+    <w:p>
+      <w:pPr>
+        <w:pStyle w:val="code"/>
+        <w:rPr>
+          <w:color w:val="2F5496" w:themeColor="accent1" w:themeShade="BF"/>
+        </w:rPr>
+      </w:pPr>
+      <w:r>
+        <w:rPr>
+          <w:color w:val="2F5496" w:themeColor="accent1" w:themeShade="BF"/>
+        </w:rPr>
+        <w:t xml:space="preserve">        </w:t>
+      </w:r>
+      <w:proofErr w:type="spellStart"/>
+      <w:proofErr w:type="gramStart"/>
+      <w:r>
+        <w:rPr>
+          <w:color w:val="2F5496" w:themeColor="accent1" w:themeShade="BF"/>
+        </w:rPr>
+        <w:t>self.widget</w:t>
+      </w:r>
+      <w:proofErr w:type="gramEnd"/>
+      <w:r>
+        <w:rPr>
+          <w:color w:val="2F5496" w:themeColor="accent1" w:themeShade="BF"/>
+        </w:rPr>
+        <w:t>.bind</w:t>
+      </w:r>
+      <w:proofErr w:type="spellEnd"/>
+      <w:r>
+        <w:rPr>
+          <w:color w:val="2F5496" w:themeColor="accent1" w:themeShade="BF"/>
+        </w:rPr>
+        <w:t xml:space="preserve">("&lt;Enter&gt;", </w:t>
+      </w:r>
+      <w:proofErr w:type="spellStart"/>
+      <w:proofErr w:type="gramStart"/>
+      <w:r>
+        <w:rPr>
+          <w:color w:val="2F5496" w:themeColor="accent1" w:themeShade="BF"/>
+        </w:rPr>
+        <w:t>self.show</w:t>
+      </w:r>
+      <w:proofErr w:type="gramEnd"/>
+      <w:r>
+        <w:rPr>
+          <w:color w:val="2F5496" w:themeColor="accent1" w:themeShade="BF"/>
+        </w:rPr>
+        <w:t>_tip</w:t>
+      </w:r>
+      <w:proofErr w:type="spellEnd"/>
+      <w:r>
+        <w:rPr>
+          <w:color w:val="2F5496" w:themeColor="accent1" w:themeShade="BF"/>
+        </w:rPr>
+        <w:t>)</w:t>
+      </w:r>
+    </w:p>
+    <w:p>
+      <w:pPr>
+        <w:pStyle w:val="code"/>
+        <w:rPr>
+          <w:color w:val="2F5496" w:themeColor="accent1" w:themeShade="BF"/>
+        </w:rPr>
+      </w:pPr>
+      <w:r>
+        <w:rPr>
+          <w:color w:val="2F5496" w:themeColor="accent1" w:themeShade="BF"/>
+        </w:rPr>
+        <w:t xml:space="preserve">        </w:t>
+      </w:r>
+      <w:proofErr w:type="spellStart"/>
+      <w:proofErr w:type="gramStart"/>
+      <w:r>
+        <w:rPr>
+          <w:color w:val="2F5496" w:themeColor="accent1" w:themeShade="BF"/>
+        </w:rPr>
+        <w:t>self.widget</w:t>
+      </w:r>
+      <w:proofErr w:type="gramEnd"/>
+      <w:r>
+        <w:rPr>
+          <w:color w:val="2F5496" w:themeColor="accent1" w:themeShade="BF"/>
+        </w:rPr>
+        <w:t>.bind</w:t>
+      </w:r>
+      <w:proofErr w:type="spellEnd"/>
+      <w:r>
+        <w:rPr>
+          <w:color w:val="2F5496" w:themeColor="accent1" w:themeShade="BF"/>
+        </w:rPr>
+        <w:t xml:space="preserve">("&lt;Leave&gt;", </w:t>
+      </w:r>
+      <w:proofErr w:type="spellStart"/>
+      <w:proofErr w:type="gramStart"/>
+      <w:r>
+        <w:rPr>
+          <w:color w:val="2F5496" w:themeColor="accent1" w:themeShade="BF"/>
+        </w:rPr>
+        <w:t>self.hide</w:t>
+      </w:r>
+      <w:proofErr w:type="gramEnd"/>
+      <w:r>
+        <w:rPr>
+          <w:color w:val="2F5496" w:themeColor="accent1" w:themeShade="BF"/>
+        </w:rPr>
+        <w:t>_tip</w:t>
+      </w:r>
+      <w:proofErr w:type="spellEnd"/>
+      <w:r>
+        <w:rPr>
+          <w:color w:val="2F5496" w:themeColor="accent1" w:themeShade="BF"/>
+        </w:rPr>
+        <w:t>)</w:t>
+      </w:r>
+    </w:p>
+    <w:p>
+      <w:pPr>
+        <w:pStyle w:val="code"/>
+        <w:rPr>
+          <w:color w:val="2F5496" w:themeColor="accent1" w:themeShade="BF"/>
+        </w:rPr>
+      </w:pPr>
+    </w:p>
+    <w:p>
+      <w:pPr>
+        <w:pStyle w:val="code"/>
+        <w:rPr>
+          <w:color w:val="2F5496" w:themeColor="accent1" w:themeShade="BF"/>
+        </w:rPr>
+      </w:pPr>
+      <w:r>
+        <w:rPr>
+          <w:color w:val="2F5496" w:themeColor="accent1" w:themeShade="BF"/>
+        </w:rPr>
+        <w:t xml:space="preserve">    </w:t>
+      </w:r>
+      <w:r>
+        <w:rPr>
+          <w:b/>
+          <w:bCs/>
+          <w:color w:val="833C0B" w:themeColor="accent2" w:themeShade="80"/>
+        </w:rPr>
+        <w:t>def</w:t>
+      </w:r>
+      <w:r>
+        <w:rPr>
+          <w:color w:val="2F5496" w:themeColor="accent1" w:themeShade="BF"/>
+        </w:rPr>
+        <w:t xml:space="preserve"> </w:t>
+      </w:r>
+      <w:proofErr w:type="spellStart"/>
+      <w:r>
+        <w:rPr>
+          <w:color w:val="2F5496" w:themeColor="accent1" w:themeShade="BF"/>
+        </w:rPr>
+        <w:t>show_</w:t>
+      </w:r>
+      <w:proofErr w:type="gramStart"/>
+      <w:r>
+        <w:rPr>
+          <w:color w:val="2F5496" w:themeColor="accent1" w:themeShade="BF"/>
+        </w:rPr>
+        <w:t>tip</w:t>
+      </w:r>
+      <w:proofErr w:type="spellEnd"/>
+      <w:r>
+        <w:rPr>
+          <w:color w:val="2F5496" w:themeColor="accent1" w:themeShade="BF"/>
+        </w:rPr>
+        <w:t>(</w:t>
+      </w:r>
+      <w:proofErr w:type="gramEnd"/>
+      <w:r>
+        <w:rPr>
+          <w:color w:val="2F5496" w:themeColor="accent1" w:themeShade="BF"/>
+        </w:rPr>
+        <w:t>self, event=None):</w:t>
+      </w:r>
+    </w:p>
+    <w:p>
+      <w:pPr>
+        <w:pStyle w:val="code"/>
+        <w:rPr>
+          <w:color w:val="2F5496" w:themeColor="accent1" w:themeShade="BF"/>
+        </w:rPr>
+      </w:pPr>
+      <w:r>
+        <w:rPr>
+          <w:color w:val="2F5496" w:themeColor="accent1" w:themeShade="BF"/>
+        </w:rPr>
+        <w:t xml:space="preserve">        if </w:t>
+      </w:r>
+      <w:proofErr w:type="spellStart"/>
+      <w:r>
+        <w:rPr>
+          <w:color w:val="2F5496" w:themeColor="accent1" w:themeShade="BF"/>
+        </w:rPr>
+        <w:t>self.tip_window</w:t>
+      </w:r>
+      <w:proofErr w:type="spellEnd"/>
+      <w:r>
+        <w:rPr>
+          <w:color w:val="2F5496" w:themeColor="accent1" w:themeShade="BF"/>
+        </w:rPr>
+        <w:t xml:space="preserve"> or not </w:t>
+      </w:r>
+      <w:proofErr w:type="spellStart"/>
+      <w:r>
+        <w:rPr>
+          <w:color w:val="2F5496" w:themeColor="accent1" w:themeShade="BF"/>
+        </w:rPr>
+        <w:t>self.text</w:t>
+      </w:r>
+      <w:proofErr w:type="spellEnd"/>
+      <w:r>
+        <w:rPr>
+          <w:color w:val="2F5496" w:themeColor="accent1" w:themeShade="BF"/>
+        </w:rPr>
+        <w:t>:</w:t>
+      </w:r>
+    </w:p>
+    <w:p>
+      <w:pPr>
+        <w:pStyle w:val="code"/>
+        <w:rPr>
+          <w:color w:val="2F5496" w:themeColor="accent1" w:themeShade="BF"/>
+        </w:rPr>
+      </w:pPr>
+      <w:r>
+        <w:rPr>
+          <w:color w:val="2F5496" w:themeColor="accent1" w:themeShade="BF"/>
+        </w:rPr>
+        <w:t>            return</w:t>
+      </w:r>
+    </w:p>
+    <w:p>
+      <w:pPr>
+        <w:pStyle w:val="code"/>
+        <w:rPr>
+          <w:color w:val="2F5496" w:themeColor="accent1" w:themeShade="BF"/>
+        </w:rPr>
+      </w:pPr>
+      <w:r>
+        <w:rPr>
+          <w:color w:val="2F5496" w:themeColor="accent1" w:themeShade="BF"/>
+        </w:rPr>
+        <w:t xml:space="preserve">        x, y, _, cy = </w:t>
+      </w:r>
+      <w:proofErr w:type="spellStart"/>
+      <w:proofErr w:type="gramStart"/>
+      <w:r>
+        <w:rPr>
+          <w:color w:val="2F5496" w:themeColor="accent1" w:themeShade="BF"/>
+        </w:rPr>
+        <w:t>self.widget</w:t>
+      </w:r>
+      <w:proofErr w:type="gramEnd"/>
+      <w:r>
+        <w:rPr>
+          <w:color w:val="2F5496" w:themeColor="accent1" w:themeShade="BF"/>
+        </w:rPr>
+        <w:t>.bbox</w:t>
+      </w:r>
+      <w:proofErr w:type="spellEnd"/>
+      <w:r>
+        <w:rPr>
+          <w:color w:val="2F5496" w:themeColor="accent1" w:themeShade="BF"/>
+        </w:rPr>
+        <w:t>("insert")</w:t>
+      </w:r>
+    </w:p>
+    <w:p>
+      <w:pPr>
+        <w:pStyle w:val="code"/>
+        <w:rPr>
+          <w:color w:val="2F5496" w:themeColor="accent1" w:themeShade="BF"/>
+        </w:rPr>
+      </w:pPr>
+      <w:r>
+        <w:rPr>
+          <w:color w:val="2F5496" w:themeColor="accent1" w:themeShade="BF"/>
+        </w:rPr>
+        <w:t xml:space="preserve">        x += </w:t>
+      </w:r>
+      <w:proofErr w:type="spellStart"/>
+      <w:proofErr w:type="gramStart"/>
+      <w:r>
+        <w:rPr>
+          <w:color w:val="2F5496" w:themeColor="accent1" w:themeShade="BF"/>
+        </w:rPr>
+        <w:t>self.widget</w:t>
+      </w:r>
+      <w:proofErr w:type="gramEnd"/>
+      <w:r>
+        <w:rPr>
+          <w:color w:val="2F5496" w:themeColor="accent1" w:themeShade="BF"/>
+        </w:rPr>
+        <w:t>.winfo_</w:t>
+      </w:r>
+      <w:proofErr w:type="gramStart"/>
+      <w:r>
+        <w:rPr>
+          <w:color w:val="2F5496" w:themeColor="accent1" w:themeShade="BF"/>
+        </w:rPr>
+        <w:t>rootx</w:t>
+      </w:r>
+      <w:proofErr w:type="spellEnd"/>
+      <w:r>
+        <w:rPr>
+          <w:color w:val="2F5496" w:themeColor="accent1" w:themeShade="BF"/>
+        </w:rPr>
+        <w:t>(</w:t>
+      </w:r>
+      <w:proofErr w:type="gramEnd"/>
+      <w:r>
+        <w:rPr>
+          <w:color w:val="2F5496" w:themeColor="accent1" w:themeShade="BF"/>
+        </w:rPr>
+        <w:t>) + 25</w:t>
+      </w:r>
+    </w:p>
+    <w:p>
+      <w:pPr>
+        <w:pStyle w:val="code"/>
+        <w:rPr>
+          <w:color w:val="2F5496" w:themeColor="accent1" w:themeShade="BF"/>
+        </w:rPr>
+      </w:pPr>
+      <w:r>
+        <w:rPr>
+          <w:color w:val="2F5496" w:themeColor="accent1" w:themeShade="BF"/>
+        </w:rPr>
+        <w:t xml:space="preserve">        y += </w:t>
+      </w:r>
+      <w:proofErr w:type="spellStart"/>
+      <w:proofErr w:type="gramStart"/>
+      <w:r>
+        <w:rPr>
+          <w:color w:val="2F5496" w:themeColor="accent1" w:themeShade="BF"/>
+        </w:rPr>
+        <w:t>self.widget</w:t>
+      </w:r>
+      <w:proofErr w:type="gramEnd"/>
+      <w:r>
+        <w:rPr>
+          <w:color w:val="2F5496" w:themeColor="accent1" w:themeShade="BF"/>
+        </w:rPr>
+        <w:t>.winfo_</w:t>
+      </w:r>
+      <w:proofErr w:type="gramStart"/>
+      <w:r>
+        <w:rPr>
+          <w:color w:val="2F5496" w:themeColor="accent1" w:themeShade="BF"/>
+        </w:rPr>
+        <w:t>rooty</w:t>
+      </w:r>
+      <w:proofErr w:type="spellEnd"/>
+      <w:r>
+        <w:rPr>
+          <w:color w:val="2F5496" w:themeColor="accent1" w:themeShade="BF"/>
+        </w:rPr>
+        <w:t>(</w:t>
+      </w:r>
+      <w:proofErr w:type="gramEnd"/>
+      <w:r>
+        <w:rPr>
+          <w:color w:val="2F5496" w:themeColor="accent1" w:themeShade="BF"/>
+        </w:rPr>
+        <w:t>) + cy + 20</w:t>
+      </w:r>
+    </w:p>
+    <w:p>
+      <w:pPr>
+        <w:pStyle w:val="code"/>
+        <w:rPr>
+          <w:color w:val="2F5496" w:themeColor="accent1" w:themeShade="BF"/>
+        </w:rPr>
+      </w:pPr>
+      <w:r>
+        <w:rPr>
+          <w:color w:val="2F5496" w:themeColor="accent1" w:themeShade="BF"/>
+        </w:rPr>
+        <w:t xml:space="preserve">        </w:t>
+      </w:r>
+      <w:proofErr w:type="spellStart"/>
+      <w:r>
+        <w:rPr>
+          <w:color w:val="2F5496" w:themeColor="accent1" w:themeShade="BF"/>
+        </w:rPr>
+        <w:t>self.tip_window</w:t>
+      </w:r>
+      <w:proofErr w:type="spellEnd"/>
+      <w:r>
+        <w:rPr>
+          <w:color w:val="2F5496" w:themeColor="accent1" w:themeShade="BF"/>
+        </w:rPr>
+        <w:t xml:space="preserve"> = </w:t>
+      </w:r>
+      <w:proofErr w:type="spellStart"/>
+      <w:r>
+        <w:rPr>
+          <w:color w:val="2F5496" w:themeColor="accent1" w:themeShade="BF"/>
+        </w:rPr>
+        <w:t>tw</w:t>
+      </w:r>
+      <w:proofErr w:type="spellEnd"/>
+      <w:r>
+        <w:rPr>
+          <w:color w:val="2F5496" w:themeColor="accent1" w:themeShade="BF"/>
+        </w:rPr>
+        <w:t xml:space="preserve"> = </w:t>
+      </w:r>
+      <w:proofErr w:type="spellStart"/>
+      <w:proofErr w:type="gramStart"/>
+      <w:r>
+        <w:rPr>
+          <w:color w:val="2F5496" w:themeColor="accent1" w:themeShade="BF"/>
+        </w:rPr>
+        <w:t>tk.Toplevel</w:t>
+      </w:r>
+      <w:proofErr w:type="spellEnd"/>
+      <w:proofErr w:type="gramEnd"/>
+      <w:r>
+        <w:rPr>
+          <w:color w:val="2F5496" w:themeColor="accent1" w:themeShade="BF"/>
+        </w:rPr>
+        <w:t>(</w:t>
+      </w:r>
+      <w:proofErr w:type="spellStart"/>
+      <w:proofErr w:type="gramStart"/>
+      <w:r>
+        <w:rPr>
+          <w:color w:val="2F5496" w:themeColor="accent1" w:themeShade="BF"/>
+        </w:rPr>
+        <w:t>self.widget</w:t>
+      </w:r>
+      <w:proofErr w:type="spellEnd"/>
+      <w:proofErr w:type="gramEnd"/>
+      <w:r>
+        <w:rPr>
+          <w:color w:val="2F5496" w:themeColor="accent1" w:themeShade="BF"/>
+        </w:rPr>
+        <w:t>)</w:t>
+      </w:r>
+    </w:p>
+    <w:p>
+      <w:pPr>
+        <w:pStyle w:val="code"/>
+        <w:rPr>
+          <w:color w:val="2F5496" w:themeColor="accent1" w:themeShade="BF"/>
+        </w:rPr>
+      </w:pPr>
+      <w:r>
+        <w:rPr>
+          <w:color w:val="2F5496" w:themeColor="accent1" w:themeShade="BF"/>
+        </w:rPr>
+        <w:t xml:space="preserve">        </w:t>
+      </w:r>
+      <w:proofErr w:type="spellStart"/>
+      <w:proofErr w:type="gramStart"/>
+      <w:r>
+        <w:rPr>
+          <w:color w:val="2F5496" w:themeColor="accent1" w:themeShade="BF"/>
+        </w:rPr>
+        <w:t>tw.wm</w:t>
+      </w:r>
+      <w:proofErr w:type="gramEnd"/>
+      <w:r>
+        <w:rPr>
+          <w:color w:val="2F5496" w:themeColor="accent1" w:themeShade="BF"/>
+        </w:rPr>
+        <w:t>_</w:t>
+      </w:r>
+      <w:proofErr w:type="gramStart"/>
+      <w:r>
+        <w:rPr>
+          <w:color w:val="2F5496" w:themeColor="accent1" w:themeShade="BF"/>
+        </w:rPr>
+        <w:t>overrideredirect</w:t>
+      </w:r>
+      <w:proofErr w:type="spellEnd"/>
+      <w:r>
+        <w:rPr>
+          <w:color w:val="2F5496" w:themeColor="accent1" w:themeShade="BF"/>
+        </w:rPr>
+        <w:t>(</w:t>
+      </w:r>
+      <w:proofErr w:type="gramEnd"/>
+      <w:r>
+        <w:rPr>
+          <w:color w:val="2F5496" w:themeColor="accent1" w:themeShade="BF"/>
+        </w:rPr>
+        <w:t>True)</w:t>
+      </w:r>
+    </w:p>
+    <w:p>
+      <w:pPr>
+        <w:pStyle w:val="code"/>
+        <w:rPr>
+          <w:color w:val="2F5496" w:themeColor="accent1" w:themeShade="BF"/>
+        </w:rPr>
+      </w:pPr>
+      <w:r>
+        <w:rPr>
+          <w:color w:val="2F5496" w:themeColor="accent1" w:themeShade="BF"/>
+        </w:rPr>
+        <w:t xml:space="preserve">        </w:t>
+      </w:r>
+      <w:proofErr w:type="spellStart"/>
+      <w:proofErr w:type="gramStart"/>
+      <w:r>
+        <w:rPr>
+          <w:color w:val="2F5496" w:themeColor="accent1" w:themeShade="BF"/>
+        </w:rPr>
+        <w:t>tw.wm</w:t>
+      </w:r>
+      <w:proofErr w:type="gramEnd"/>
+      <w:r>
+        <w:rPr>
+          <w:color w:val="2F5496" w:themeColor="accent1" w:themeShade="BF"/>
+        </w:rPr>
+        <w:t>_geometry</w:t>
+      </w:r>
+      <w:proofErr w:type="spellEnd"/>
+      <w:r>
+        <w:rPr>
+          <w:color w:val="2F5496" w:themeColor="accent1" w:themeShade="BF"/>
+        </w:rPr>
+        <w:t>(f"+{x}+{y}")</w:t>
+      </w:r>
+    </w:p>
+    <w:p>
+      <w:pPr>
+        <w:pStyle w:val="code"/>
+        <w:rPr>
+          <w:color w:val="2F5496" w:themeColor="accent1" w:themeShade="BF"/>
+        </w:rPr>
+      </w:pPr>
+      <w:r>
+        <w:rPr>
+          <w:color w:val="2F5496" w:themeColor="accent1" w:themeShade="BF"/>
+        </w:rPr>
+        <w:t xml:space="preserve">        label = </w:t>
+      </w:r>
+      <w:proofErr w:type="spellStart"/>
+      <w:proofErr w:type="gramStart"/>
+      <w:r>
+        <w:rPr>
+          <w:color w:val="2F5496" w:themeColor="accent1" w:themeShade="BF"/>
+        </w:rPr>
+        <w:t>tk.Label</w:t>
+      </w:r>
+      <w:proofErr w:type="spellEnd"/>
+      <w:proofErr w:type="gramEnd"/>
+      <w:r>
+        <w:rPr>
+          <w:color w:val="2F5496" w:themeColor="accent1" w:themeShade="BF"/>
+        </w:rPr>
+        <w:t>(</w:t>
+      </w:r>
+      <w:proofErr w:type="spellStart"/>
+      <w:r>
+        <w:rPr>
+          <w:color w:val="2F5496" w:themeColor="accent1" w:themeShade="BF"/>
+        </w:rPr>
+        <w:t>tw</w:t>
+      </w:r>
+      <w:proofErr w:type="spellEnd"/>
+      <w:r>
+        <w:rPr>
+          <w:color w:val="2F5496" w:themeColor="accent1" w:themeShade="BF"/>
+        </w:rPr>
+        <w:t>, text=</w:t>
+      </w:r>
+      <w:proofErr w:type="spellStart"/>
+      <w:r>
+        <w:rPr>
+          <w:color w:val="2F5496" w:themeColor="accent1" w:themeShade="BF"/>
+        </w:rPr>
+        <w:t>self.text</w:t>
+      </w:r>
+      <w:proofErr w:type="spellEnd"/>
+      <w:r>
+        <w:rPr>
+          <w:color w:val="2F5496" w:themeColor="accent1" w:themeShade="BF"/>
+        </w:rPr>
+        <w:t xml:space="preserve">, background="#ffffe0", relief="solid", </w:t>
+      </w:r>
+      <w:proofErr w:type="spellStart"/>
+      <w:r>
+        <w:rPr>
+          <w:color w:val="2F5496" w:themeColor="accent1" w:themeShade="BF"/>
+        </w:rPr>
+        <w:t>borderwidth</w:t>
+      </w:r>
+      <w:proofErr w:type="spellEnd"/>
+      <w:r>
+        <w:rPr>
+          <w:color w:val="2F5496" w:themeColor="accent1" w:themeShade="BF"/>
+        </w:rPr>
+        <w:t>=1)</w:t>
+      </w:r>
+    </w:p>
+    <w:p>
+      <w:pPr>
+        <w:pStyle w:val="code"/>
+        <w:rPr>
+          <w:color w:val="2F5496" w:themeColor="accent1" w:themeShade="BF"/>
+        </w:rPr>
+      </w:pPr>
+      <w:r>
+        <w:rPr>
+          <w:color w:val="2F5496" w:themeColor="accent1" w:themeShade="BF"/>
+        </w:rPr>
+        <w:t xml:space="preserve">        </w:t>
+      </w:r>
+      <w:proofErr w:type="spellStart"/>
+      <w:proofErr w:type="gramStart"/>
+      <w:r>
+        <w:rPr>
+          <w:color w:val="2F5496" w:themeColor="accent1" w:themeShade="BF"/>
+        </w:rPr>
+        <w:t>label.pack</w:t>
+      </w:r>
+      <w:proofErr w:type="spellEnd"/>
+      <w:proofErr w:type="gramEnd"/>
+      <w:r>
+        <w:rPr>
+          <w:color w:val="2F5496" w:themeColor="accent1" w:themeShade="BF"/>
+        </w:rPr>
+        <w:t>(</w:t>
+      </w:r>
+      <w:proofErr w:type="spellStart"/>
+      <w:r>
+        <w:rPr>
+          <w:color w:val="2F5496" w:themeColor="accent1" w:themeShade="BF"/>
+        </w:rPr>
+        <w:t>ipadx</w:t>
+      </w:r>
+      <w:proofErr w:type="spellEnd"/>
+      <w:r>
+        <w:rPr>
+          <w:color w:val="2F5496" w:themeColor="accent1" w:themeShade="BF"/>
+        </w:rPr>
+        <w:t xml:space="preserve">=5, </w:t>
+      </w:r>
+      <w:proofErr w:type="spellStart"/>
+      <w:r>
+        <w:rPr>
+          <w:color w:val="2F5496" w:themeColor="accent1" w:themeShade="BF"/>
+        </w:rPr>
+        <w:t>ipady</w:t>
+      </w:r>
+      <w:proofErr w:type="spellEnd"/>
+      <w:r>
+        <w:rPr>
+          <w:color w:val="2F5496" w:themeColor="accent1" w:themeShade="BF"/>
+        </w:rPr>
+        <w:t>=2)</w:t>
+      </w:r>
+    </w:p>
+    <w:p>
+      <w:pPr>
+        <w:pStyle w:val="code"/>
+        <w:rPr>
+          <w:color w:val="2F5496" w:themeColor="accent1" w:themeShade="BF"/>
+        </w:rPr>
+      </w:pPr>
+    </w:p>
+    <w:p>
+      <w:pPr>
+        <w:pStyle w:val="code"/>
+        <w:rPr>
+          <w:color w:val="2F5496" w:themeColor="accent1" w:themeShade="BF"/>
+        </w:rPr>
+      </w:pPr>
+      <w:r>
+        <w:rPr>
+          <w:color w:val="2F5496" w:themeColor="accent1" w:themeShade="BF"/>
+        </w:rPr>
+        <w:t xml:space="preserve">    </w:t>
+      </w:r>
+      <w:r>
+        <w:rPr>
+          <w:b/>
+          <w:bCs/>
+          <w:color w:val="833C0B" w:themeColor="accent2" w:themeShade="80"/>
+        </w:rPr>
+        <w:t>def</w:t>
+      </w:r>
+      <w:r>
+        <w:rPr>
+          <w:color w:val="2F5496" w:themeColor="accent1" w:themeShade="BF"/>
+        </w:rPr>
+        <w:t xml:space="preserve"> </w:t>
+      </w:r>
+      <w:proofErr w:type="spellStart"/>
+      <w:r>
+        <w:rPr>
+          <w:color w:val="2F5496" w:themeColor="accent1" w:themeShade="BF"/>
+        </w:rPr>
+        <w:t>hide_</w:t>
+      </w:r>
+      <w:proofErr w:type="gramStart"/>
+      <w:r>
+        <w:rPr>
+          <w:color w:val="2F5496" w:themeColor="accent1" w:themeShade="BF"/>
+        </w:rPr>
+        <w:t>tip</w:t>
+      </w:r>
+      <w:proofErr w:type="spellEnd"/>
+      <w:r>
+        <w:rPr>
+          <w:color w:val="2F5496" w:themeColor="accent1" w:themeShade="BF"/>
+        </w:rPr>
+        <w:t>(</w:t>
+      </w:r>
+      <w:proofErr w:type="gramEnd"/>
+      <w:r>
+        <w:rPr>
+          <w:color w:val="2F5496" w:themeColor="accent1" w:themeShade="BF"/>
+        </w:rPr>
+        <w:t>self, event=None):</w:t>
+      </w:r>
+    </w:p>
+    <w:p>
+      <w:pPr>
+        <w:pStyle w:val="code"/>
+        <w:rPr>
+          <w:color w:val="2F5496" w:themeColor="accent1" w:themeShade="BF"/>
+        </w:rPr>
+      </w:pPr>
+      <w:r>
+        <w:rPr>
+          <w:color w:val="2F5496" w:themeColor="accent1" w:themeShade="BF"/>
+        </w:rPr>
+        <w:t xml:space="preserve">        if </w:t>
+      </w:r>
+      <w:proofErr w:type="spellStart"/>
+      <w:r>
+        <w:rPr>
+          <w:color w:val="2F5496" w:themeColor="accent1" w:themeShade="BF"/>
+        </w:rPr>
+        <w:t>self.tip_window</w:t>
+      </w:r>
+      <w:proofErr w:type="spellEnd"/>
+      <w:r>
+        <w:rPr>
+          <w:color w:val="2F5496" w:themeColor="accent1" w:themeShade="BF"/>
+        </w:rPr>
+        <w:t>:</w:t>
+      </w:r>
+    </w:p>
+    <w:p>
+      <w:pPr>
+        <w:pStyle w:val="code"/>
+        <w:rPr>
+          <w:color w:val="2F5496" w:themeColor="accent1" w:themeShade="BF"/>
+        </w:rPr>
+      </w:pPr>
+      <w:r>
+        <w:rPr>
+          <w:color w:val="2F5496" w:themeColor="accent1" w:themeShade="BF"/>
+        </w:rPr>
+        <w:t xml:space="preserve">            </w:t>
+      </w:r>
+      <w:proofErr w:type="spellStart"/>
+      <w:r>
+        <w:rPr>
+          <w:color w:val="2F5496" w:themeColor="accent1" w:themeShade="BF"/>
+        </w:rPr>
+        <w:t>self.tip_</w:t>
+      </w:r>
+      <w:proofErr w:type="gramStart"/>
+      <w:r>
+        <w:rPr>
+          <w:color w:val="2F5496" w:themeColor="accent1" w:themeShade="BF"/>
+        </w:rPr>
+        <w:t>window.destroy</w:t>
+      </w:r>
+      <w:proofErr w:type="spellEnd"/>
+      <w:proofErr w:type="gramEnd"/>
+      <w:r>
+        <w:rPr>
+          <w:color w:val="2F5496" w:themeColor="accent1" w:themeShade="BF"/>
+        </w:rPr>
+        <w:t>()</w:t>
+      </w:r>
+    </w:p>
+    <w:p>
+      <w:pPr>
+        <w:pStyle w:val="code"/>
+        <w:rPr>
+          <w:color w:val="2F5496" w:themeColor="accent1" w:themeShade="BF"/>
+        </w:rPr>
+      </w:pPr>
+      <w:r>
+        <w:rPr>
+          <w:color w:val="2F5496" w:themeColor="accent1" w:themeShade="BF"/>
+        </w:rPr>
+        <w:t xml:space="preserve">            </w:t>
+      </w:r>
+      <w:proofErr w:type="spellStart"/>
+      <w:r>
+        <w:rPr>
+          <w:color w:val="2F5496" w:themeColor="accent1" w:themeShade="BF"/>
+        </w:rPr>
+        <w:t>self.tip_window</w:t>
+      </w:r>
+      <w:proofErr w:type="spellEnd"/>
+      <w:r>
+        <w:rPr>
+          <w:color w:val="2F5496" w:themeColor="accent1" w:themeShade="BF"/>
+        </w:rPr>
+        <w:t xml:space="preserve"> = None</w:t>
+      </w:r>
+    </w:p>
+    <w:p>
+      <w:pPr>
+        <w:pStyle w:val="code"/>
+        <w:rPr>
+          <w:color w:val="833C0B" w:themeColor="accent2" w:themeShade="80"/>
+        </w:rPr>
+      </w:pPr>
+    </w:p>
+    <w:p>
+      <w:r>
+        <w:t xml:space="preserve">Ok, well this was quite an </w:t>
+      </w:r>
+      <w:proofErr w:type="gramStart"/>
+      <w:r>
+        <w:t>in depth</w:t>
+      </w:r>
+      <w:proofErr w:type="gramEnd"/>
+      <w:r>
+        <w:t xml:space="preserve"> tutorial on the class, and I hope you were actually able to get something out of it. Next week, we will be looking at those two methods that are inside of the class. So, you will not want to miss that lesson, or your poor Tool tip might start, but it would certainly have </w:t>
+      </w:r>
+      <w:proofErr w:type="spellStart"/>
+      <w:r>
+        <w:t>no where</w:t>
+      </w:r>
+      <w:proofErr w:type="spellEnd"/>
+      <w:r>
+        <w:t xml:space="preserve"> to go.</w:t>
+      </w:r>
+    </w:p>
     <w:sectPr>
       <w:pgSz w:w="12240" w:h="15840"/>
       <w:pgMar w:top="1440" w:right="1440" w:bottom="1440" w:left="1440" w:header="720" w:footer="720" w:gutter="0"/>
@@ -848,6 +2809,453 @@
     </w:lvl>
   </w:abstractNum>
   <w:abstractNum w:abstractNumId="3" w15:restartNumberingAfterBreak="0">
+    <w:nsid w:val="36C44700"/>
+    <w:multiLevelType w:val="multilevel"/>
+    <w:tmpl w:val="0884FA98"/>
+    <w:lvl w:ilvl="0">
+      <w:start w:val="1"/>
+      <w:numFmt w:val="bullet"/>
+      <w:lvlText w:val=""/>
+      <w:lvlJc w:val="left"/>
+      <w:pPr>
+        <w:tabs>
+          <w:tab w:val="num" w:pos="720"/>
+        </w:tabs>
+        <w:ind w:left="720" w:hanging="360"/>
+      </w:pPr>
+      <w:rPr>
+        <w:rFonts w:ascii="Symbol" w:hAnsi="Symbol" w:hint="default"/>
+        <w:sz w:val="20"/>
+      </w:rPr>
+    </w:lvl>
+    <w:lvl w:ilvl="1" w:tentative="1">
+      <w:start w:val="1"/>
+      <w:numFmt w:val="bullet"/>
+      <w:lvlText w:val="o"/>
+      <w:lvlJc w:val="left"/>
+      <w:pPr>
+        <w:tabs>
+          <w:tab w:val="num" w:pos="1440"/>
+        </w:tabs>
+        <w:ind w:left="1440" w:hanging="360"/>
+      </w:pPr>
+      <w:rPr>
+        <w:rFonts w:ascii="Courier New" w:hAnsi="Courier New" w:hint="default"/>
+        <w:sz w:val="20"/>
+      </w:rPr>
+    </w:lvl>
+    <w:lvl w:ilvl="2" w:tentative="1">
+      <w:start w:val="1"/>
+      <w:numFmt w:val="bullet"/>
+      <w:lvlText w:val=""/>
+      <w:lvlJc w:val="left"/>
+      <w:pPr>
+        <w:tabs>
+          <w:tab w:val="num" w:pos="2160"/>
+        </w:tabs>
+        <w:ind w:left="2160" w:hanging="360"/>
+      </w:pPr>
+      <w:rPr>
+        <w:rFonts w:ascii="Wingdings" w:hAnsi="Wingdings" w:hint="default"/>
+        <w:sz w:val="20"/>
+      </w:rPr>
+    </w:lvl>
+    <w:lvl w:ilvl="3" w:tentative="1">
+      <w:start w:val="1"/>
+      <w:numFmt w:val="bullet"/>
+      <w:lvlText w:val=""/>
+      <w:lvlJc w:val="left"/>
+      <w:pPr>
+        <w:tabs>
+          <w:tab w:val="num" w:pos="2880"/>
+        </w:tabs>
+        <w:ind w:left="2880" w:hanging="360"/>
+      </w:pPr>
+      <w:rPr>
+        <w:rFonts w:ascii="Wingdings" w:hAnsi="Wingdings" w:hint="default"/>
+        <w:sz w:val="20"/>
+      </w:rPr>
+    </w:lvl>
+    <w:lvl w:ilvl="4" w:tentative="1">
+      <w:start w:val="1"/>
+      <w:numFmt w:val="bullet"/>
+      <w:lvlText w:val=""/>
+      <w:lvlJc w:val="left"/>
+      <w:pPr>
+        <w:tabs>
+          <w:tab w:val="num" w:pos="3600"/>
+        </w:tabs>
+        <w:ind w:left="3600" w:hanging="360"/>
+      </w:pPr>
+      <w:rPr>
+        <w:rFonts w:ascii="Wingdings" w:hAnsi="Wingdings" w:hint="default"/>
+        <w:sz w:val="20"/>
+      </w:rPr>
+    </w:lvl>
+    <w:lvl w:ilvl="5" w:tentative="1">
+      <w:start w:val="1"/>
+      <w:numFmt w:val="bullet"/>
+      <w:lvlText w:val=""/>
+      <w:lvlJc w:val="left"/>
+      <w:pPr>
+        <w:tabs>
+          <w:tab w:val="num" w:pos="4320"/>
+        </w:tabs>
+        <w:ind w:left="4320" w:hanging="360"/>
+      </w:pPr>
+      <w:rPr>
+        <w:rFonts w:ascii="Wingdings" w:hAnsi="Wingdings" w:hint="default"/>
+        <w:sz w:val="20"/>
+      </w:rPr>
+    </w:lvl>
+    <w:lvl w:ilvl="6" w:tentative="1">
+      <w:start w:val="1"/>
+      <w:numFmt w:val="bullet"/>
+      <w:lvlText w:val=""/>
+      <w:lvlJc w:val="left"/>
+      <w:pPr>
+        <w:tabs>
+          <w:tab w:val="num" w:pos="5040"/>
+        </w:tabs>
+        <w:ind w:left="5040" w:hanging="360"/>
+      </w:pPr>
+      <w:rPr>
+        <w:rFonts w:ascii="Wingdings" w:hAnsi="Wingdings" w:hint="default"/>
+        <w:sz w:val="20"/>
+      </w:rPr>
+    </w:lvl>
+    <w:lvl w:ilvl="7" w:tentative="1">
+      <w:start w:val="1"/>
+      <w:numFmt w:val="bullet"/>
+      <w:lvlText w:val=""/>
+      <w:lvlJc w:val="left"/>
+      <w:pPr>
+        <w:tabs>
+          <w:tab w:val="num" w:pos="5760"/>
+        </w:tabs>
+        <w:ind w:left="5760" w:hanging="360"/>
+      </w:pPr>
+      <w:rPr>
+        <w:rFonts w:ascii="Wingdings" w:hAnsi="Wingdings" w:hint="default"/>
+        <w:sz w:val="20"/>
+      </w:rPr>
+    </w:lvl>
+    <w:lvl w:ilvl="8" w:tentative="1">
+      <w:start w:val="1"/>
+      <w:numFmt w:val="bullet"/>
+      <w:lvlText w:val=""/>
+      <w:lvlJc w:val="left"/>
+      <w:pPr>
+        <w:tabs>
+          <w:tab w:val="num" w:pos="6480"/>
+        </w:tabs>
+        <w:ind w:left="6480" w:hanging="360"/>
+      </w:pPr>
+      <w:rPr>
+        <w:rFonts w:ascii="Wingdings" w:hAnsi="Wingdings" w:hint="default"/>
+        <w:sz w:val="20"/>
+      </w:rPr>
+    </w:lvl>
+  </w:abstractNum>
+  <w:abstractNum w:abstractNumId="4" w15:restartNumberingAfterBreak="0">
+    <w:nsid w:val="3E86655B"/>
+    <w:multiLevelType w:val="multilevel"/>
+    <w:tmpl w:val="66EA8B08"/>
+    <w:lvl w:ilvl="0">
+      <w:start w:val="1"/>
+      <w:numFmt w:val="bullet"/>
+      <w:lvlText w:val=""/>
+      <w:lvlJc w:val="left"/>
+      <w:pPr>
+        <w:tabs>
+          <w:tab w:val="num" w:pos="720"/>
+        </w:tabs>
+        <w:ind w:left="720" w:hanging="360"/>
+      </w:pPr>
+      <w:rPr>
+        <w:rFonts w:ascii="Symbol" w:hAnsi="Symbol" w:hint="default"/>
+        <w:sz w:val="20"/>
+      </w:rPr>
+    </w:lvl>
+    <w:lvl w:ilvl="1" w:tentative="1">
+      <w:start w:val="1"/>
+      <w:numFmt w:val="bullet"/>
+      <w:lvlText w:val="o"/>
+      <w:lvlJc w:val="left"/>
+      <w:pPr>
+        <w:tabs>
+          <w:tab w:val="num" w:pos="1440"/>
+        </w:tabs>
+        <w:ind w:left="1440" w:hanging="360"/>
+      </w:pPr>
+      <w:rPr>
+        <w:rFonts w:ascii="Courier New" w:hAnsi="Courier New" w:hint="default"/>
+        <w:sz w:val="20"/>
+      </w:rPr>
+    </w:lvl>
+    <w:lvl w:ilvl="2" w:tentative="1">
+      <w:start w:val="1"/>
+      <w:numFmt w:val="bullet"/>
+      <w:lvlText w:val=""/>
+      <w:lvlJc w:val="left"/>
+      <w:pPr>
+        <w:tabs>
+          <w:tab w:val="num" w:pos="2160"/>
+        </w:tabs>
+        <w:ind w:left="2160" w:hanging="360"/>
+      </w:pPr>
+      <w:rPr>
+        <w:rFonts w:ascii="Wingdings" w:hAnsi="Wingdings" w:hint="default"/>
+        <w:sz w:val="20"/>
+      </w:rPr>
+    </w:lvl>
+    <w:lvl w:ilvl="3" w:tentative="1">
+      <w:start w:val="1"/>
+      <w:numFmt w:val="bullet"/>
+      <w:lvlText w:val=""/>
+      <w:lvlJc w:val="left"/>
+      <w:pPr>
+        <w:tabs>
+          <w:tab w:val="num" w:pos="2880"/>
+        </w:tabs>
+        <w:ind w:left="2880" w:hanging="360"/>
+      </w:pPr>
+      <w:rPr>
+        <w:rFonts w:ascii="Wingdings" w:hAnsi="Wingdings" w:hint="default"/>
+        <w:sz w:val="20"/>
+      </w:rPr>
+    </w:lvl>
+    <w:lvl w:ilvl="4" w:tentative="1">
+      <w:start w:val="1"/>
+      <w:numFmt w:val="bullet"/>
+      <w:lvlText w:val=""/>
+      <w:lvlJc w:val="left"/>
+      <w:pPr>
+        <w:tabs>
+          <w:tab w:val="num" w:pos="3600"/>
+        </w:tabs>
+        <w:ind w:left="3600" w:hanging="360"/>
+      </w:pPr>
+      <w:rPr>
+        <w:rFonts w:ascii="Wingdings" w:hAnsi="Wingdings" w:hint="default"/>
+        <w:sz w:val="20"/>
+      </w:rPr>
+    </w:lvl>
+    <w:lvl w:ilvl="5" w:tentative="1">
+      <w:start w:val="1"/>
+      <w:numFmt w:val="bullet"/>
+      <w:lvlText w:val=""/>
+      <w:lvlJc w:val="left"/>
+      <w:pPr>
+        <w:tabs>
+          <w:tab w:val="num" w:pos="4320"/>
+        </w:tabs>
+        <w:ind w:left="4320" w:hanging="360"/>
+      </w:pPr>
+      <w:rPr>
+        <w:rFonts w:ascii="Wingdings" w:hAnsi="Wingdings" w:hint="default"/>
+        <w:sz w:val="20"/>
+      </w:rPr>
+    </w:lvl>
+    <w:lvl w:ilvl="6" w:tentative="1">
+      <w:start w:val="1"/>
+      <w:numFmt w:val="bullet"/>
+      <w:lvlText w:val=""/>
+      <w:lvlJc w:val="left"/>
+      <w:pPr>
+        <w:tabs>
+          <w:tab w:val="num" w:pos="5040"/>
+        </w:tabs>
+        <w:ind w:left="5040" w:hanging="360"/>
+      </w:pPr>
+      <w:rPr>
+        <w:rFonts w:ascii="Wingdings" w:hAnsi="Wingdings" w:hint="default"/>
+        <w:sz w:val="20"/>
+      </w:rPr>
+    </w:lvl>
+    <w:lvl w:ilvl="7" w:tentative="1">
+      <w:start w:val="1"/>
+      <w:numFmt w:val="bullet"/>
+      <w:lvlText w:val=""/>
+      <w:lvlJc w:val="left"/>
+      <w:pPr>
+        <w:tabs>
+          <w:tab w:val="num" w:pos="5760"/>
+        </w:tabs>
+        <w:ind w:left="5760" w:hanging="360"/>
+      </w:pPr>
+      <w:rPr>
+        <w:rFonts w:ascii="Wingdings" w:hAnsi="Wingdings" w:hint="default"/>
+        <w:sz w:val="20"/>
+      </w:rPr>
+    </w:lvl>
+    <w:lvl w:ilvl="8" w:tentative="1">
+      <w:start w:val="1"/>
+      <w:numFmt w:val="bullet"/>
+      <w:lvlText w:val=""/>
+      <w:lvlJc w:val="left"/>
+      <w:pPr>
+        <w:tabs>
+          <w:tab w:val="num" w:pos="6480"/>
+        </w:tabs>
+        <w:ind w:left="6480" w:hanging="360"/>
+      </w:pPr>
+      <w:rPr>
+        <w:rFonts w:ascii="Wingdings" w:hAnsi="Wingdings" w:hint="default"/>
+        <w:sz w:val="20"/>
+      </w:rPr>
+    </w:lvl>
+  </w:abstractNum>
+  <w:abstractNum w:abstractNumId="5" w15:restartNumberingAfterBreak="0">
+    <w:nsid w:val="54741AA2"/>
+    <w:multiLevelType w:val="multilevel"/>
+    <w:tmpl w:val="DC6CCFA8"/>
+    <w:lvl w:ilvl="0">
+      <w:start w:val="1"/>
+      <w:numFmt w:val="bullet"/>
+      <w:lvlText w:val=""/>
+      <w:lvlJc w:val="left"/>
+      <w:pPr>
+        <w:tabs>
+          <w:tab w:val="num" w:pos="720"/>
+        </w:tabs>
+        <w:ind w:left="720" w:hanging="360"/>
+      </w:pPr>
+      <w:rPr>
+        <w:rFonts w:ascii="Symbol" w:hAnsi="Symbol" w:hint="default"/>
+        <w:sz w:val="20"/>
+      </w:rPr>
+    </w:lvl>
+    <w:lvl w:ilvl="1" w:tentative="1">
+      <w:start w:val="1"/>
+      <w:numFmt w:val="bullet"/>
+      <w:lvlText w:val="o"/>
+      <w:lvlJc w:val="left"/>
+      <w:pPr>
+        <w:tabs>
+          <w:tab w:val="num" w:pos="1440"/>
+        </w:tabs>
+        <w:ind w:left="1440" w:hanging="360"/>
+      </w:pPr>
+      <w:rPr>
+        <w:rFonts w:ascii="Courier New" w:hAnsi="Courier New" w:hint="default"/>
+        <w:sz w:val="20"/>
+      </w:rPr>
+    </w:lvl>
+    <w:lvl w:ilvl="2" w:tentative="1">
+      <w:start w:val="1"/>
+      <w:numFmt w:val="bullet"/>
+      <w:lvlText w:val=""/>
+      <w:lvlJc w:val="left"/>
+      <w:pPr>
+        <w:tabs>
+          <w:tab w:val="num" w:pos="2160"/>
+        </w:tabs>
+        <w:ind w:left="2160" w:hanging="360"/>
+      </w:pPr>
+      <w:rPr>
+        <w:rFonts w:ascii="Wingdings" w:hAnsi="Wingdings" w:hint="default"/>
+        <w:sz w:val="20"/>
+      </w:rPr>
+    </w:lvl>
+    <w:lvl w:ilvl="3" w:tentative="1">
+      <w:start w:val="1"/>
+      <w:numFmt w:val="bullet"/>
+      <w:lvlText w:val=""/>
+      <w:lvlJc w:val="left"/>
+      <w:pPr>
+        <w:tabs>
+          <w:tab w:val="num" w:pos="2880"/>
+        </w:tabs>
+        <w:ind w:left="2880" w:hanging="360"/>
+      </w:pPr>
+      <w:rPr>
+        <w:rFonts w:ascii="Wingdings" w:hAnsi="Wingdings" w:hint="default"/>
+        <w:sz w:val="20"/>
+      </w:rPr>
+    </w:lvl>
+    <w:lvl w:ilvl="4" w:tentative="1">
+      <w:start w:val="1"/>
+      <w:numFmt w:val="bullet"/>
+      <w:lvlText w:val=""/>
+      <w:lvlJc w:val="left"/>
+      <w:pPr>
+        <w:tabs>
+          <w:tab w:val="num" w:pos="3600"/>
+        </w:tabs>
+        <w:ind w:left="3600" w:hanging="360"/>
+      </w:pPr>
+      <w:rPr>
+        <w:rFonts w:ascii="Wingdings" w:hAnsi="Wingdings" w:hint="default"/>
+        <w:sz w:val="20"/>
+      </w:rPr>
+    </w:lvl>
+    <w:lvl w:ilvl="5" w:tentative="1">
+      <w:start w:val="1"/>
+      <w:numFmt w:val="bullet"/>
+      <w:lvlText w:val=""/>
+      <w:lvlJc w:val="left"/>
+      <w:pPr>
+        <w:tabs>
+          <w:tab w:val="num" w:pos="4320"/>
+        </w:tabs>
+        <w:ind w:left="4320" w:hanging="360"/>
+      </w:pPr>
+      <w:rPr>
+        <w:rFonts w:ascii="Wingdings" w:hAnsi="Wingdings" w:hint="default"/>
+        <w:sz w:val="20"/>
+      </w:rPr>
+    </w:lvl>
+    <w:lvl w:ilvl="6" w:tentative="1">
+      <w:start w:val="1"/>
+      <w:numFmt w:val="bullet"/>
+      <w:lvlText w:val=""/>
+      <w:lvlJc w:val="left"/>
+      <w:pPr>
+        <w:tabs>
+          <w:tab w:val="num" w:pos="5040"/>
+        </w:tabs>
+        <w:ind w:left="5040" w:hanging="360"/>
+      </w:pPr>
+      <w:rPr>
+        <w:rFonts w:ascii="Wingdings" w:hAnsi="Wingdings" w:hint="default"/>
+        <w:sz w:val="20"/>
+      </w:rPr>
+    </w:lvl>
+    <w:lvl w:ilvl="7" w:tentative="1">
+      <w:start w:val="1"/>
+      <w:numFmt w:val="bullet"/>
+      <w:lvlText w:val=""/>
+      <w:lvlJc w:val="left"/>
+      <w:pPr>
+        <w:tabs>
+          <w:tab w:val="num" w:pos="5760"/>
+        </w:tabs>
+        <w:ind w:left="5760" w:hanging="360"/>
+      </w:pPr>
+      <w:rPr>
+        <w:rFonts w:ascii="Wingdings" w:hAnsi="Wingdings" w:hint="default"/>
+        <w:sz w:val="20"/>
+      </w:rPr>
+    </w:lvl>
+    <w:lvl w:ilvl="8" w:tentative="1">
+      <w:start w:val="1"/>
+      <w:numFmt w:val="bullet"/>
+      <w:lvlText w:val=""/>
+      <w:lvlJc w:val="left"/>
+      <w:pPr>
+        <w:tabs>
+          <w:tab w:val="num" w:pos="6480"/>
+        </w:tabs>
+        <w:ind w:left="6480" w:hanging="360"/>
+      </w:pPr>
+      <w:rPr>
+        <w:rFonts w:ascii="Wingdings" w:hAnsi="Wingdings" w:hint="default"/>
+        <w:sz w:val="20"/>
+      </w:rPr>
+    </w:lvl>
+  </w:abstractNum>
+  <w:abstractNum w:abstractNumId="6" w15:restartNumberingAfterBreak="0">
     <w:nsid w:val="5A4D0190"/>
     <w:multiLevelType w:val="multilevel"/>
     <w:tmpl w:val="5D7AAF28"/>
@@ -959,6 +3367,155 @@
         </w:tabs>
         <w:ind w:left="6480" w:hanging="720"/>
       </w:pPr>
+    </w:lvl>
+  </w:abstractNum>
+  <w:abstractNum w:abstractNumId="7" w15:restartNumberingAfterBreak="0">
+    <w:nsid w:val="70CE6882"/>
+    <w:multiLevelType w:val="multilevel"/>
+    <w:tmpl w:val="2C10AEDA"/>
+    <w:lvl w:ilvl="0">
+      <w:start w:val="1"/>
+      <w:numFmt w:val="bullet"/>
+      <w:lvlText w:val=""/>
+      <w:lvlJc w:val="left"/>
+      <w:pPr>
+        <w:tabs>
+          <w:tab w:val="num" w:pos="720"/>
+        </w:tabs>
+        <w:ind w:left="720" w:hanging="360"/>
+      </w:pPr>
+      <w:rPr>
+        <w:rFonts w:ascii="Symbol" w:hAnsi="Symbol" w:hint="default"/>
+        <w:sz w:val="20"/>
+      </w:rPr>
+    </w:lvl>
+    <w:lvl w:ilvl="1" w:tentative="1">
+      <w:start w:val="1"/>
+      <w:numFmt w:val="bullet"/>
+      <w:lvlText w:val="o"/>
+      <w:lvlJc w:val="left"/>
+      <w:pPr>
+        <w:tabs>
+          <w:tab w:val="num" w:pos="1440"/>
+        </w:tabs>
+        <w:ind w:left="1440" w:hanging="360"/>
+      </w:pPr>
+      <w:rPr>
+        <w:rFonts w:ascii="Courier New" w:hAnsi="Courier New" w:hint="default"/>
+        <w:sz w:val="20"/>
+      </w:rPr>
+    </w:lvl>
+    <w:lvl w:ilvl="2" w:tentative="1">
+      <w:start w:val="1"/>
+      <w:numFmt w:val="bullet"/>
+      <w:lvlText w:val=""/>
+      <w:lvlJc w:val="left"/>
+      <w:pPr>
+        <w:tabs>
+          <w:tab w:val="num" w:pos="2160"/>
+        </w:tabs>
+        <w:ind w:left="2160" w:hanging="360"/>
+      </w:pPr>
+      <w:rPr>
+        <w:rFonts w:ascii="Wingdings" w:hAnsi="Wingdings" w:hint="default"/>
+        <w:sz w:val="20"/>
+      </w:rPr>
+    </w:lvl>
+    <w:lvl w:ilvl="3" w:tentative="1">
+      <w:start w:val="1"/>
+      <w:numFmt w:val="bullet"/>
+      <w:lvlText w:val=""/>
+      <w:lvlJc w:val="left"/>
+      <w:pPr>
+        <w:tabs>
+          <w:tab w:val="num" w:pos="2880"/>
+        </w:tabs>
+        <w:ind w:left="2880" w:hanging="360"/>
+      </w:pPr>
+      <w:rPr>
+        <w:rFonts w:ascii="Wingdings" w:hAnsi="Wingdings" w:hint="default"/>
+        <w:sz w:val="20"/>
+      </w:rPr>
+    </w:lvl>
+    <w:lvl w:ilvl="4" w:tentative="1">
+      <w:start w:val="1"/>
+      <w:numFmt w:val="bullet"/>
+      <w:lvlText w:val=""/>
+      <w:lvlJc w:val="left"/>
+      <w:pPr>
+        <w:tabs>
+          <w:tab w:val="num" w:pos="3600"/>
+        </w:tabs>
+        <w:ind w:left="3600" w:hanging="360"/>
+      </w:pPr>
+      <w:rPr>
+        <w:rFonts w:ascii="Wingdings" w:hAnsi="Wingdings" w:hint="default"/>
+        <w:sz w:val="20"/>
+      </w:rPr>
+    </w:lvl>
+    <w:lvl w:ilvl="5" w:tentative="1">
+      <w:start w:val="1"/>
+      <w:numFmt w:val="bullet"/>
+      <w:lvlText w:val=""/>
+      <w:lvlJc w:val="left"/>
+      <w:pPr>
+        <w:tabs>
+          <w:tab w:val="num" w:pos="4320"/>
+        </w:tabs>
+        <w:ind w:left="4320" w:hanging="360"/>
+      </w:pPr>
+      <w:rPr>
+        <w:rFonts w:ascii="Wingdings" w:hAnsi="Wingdings" w:hint="default"/>
+        <w:sz w:val="20"/>
+      </w:rPr>
+    </w:lvl>
+    <w:lvl w:ilvl="6" w:tentative="1">
+      <w:start w:val="1"/>
+      <w:numFmt w:val="bullet"/>
+      <w:lvlText w:val=""/>
+      <w:lvlJc w:val="left"/>
+      <w:pPr>
+        <w:tabs>
+          <w:tab w:val="num" w:pos="5040"/>
+        </w:tabs>
+        <w:ind w:left="5040" w:hanging="360"/>
+      </w:pPr>
+      <w:rPr>
+        <w:rFonts w:ascii="Wingdings" w:hAnsi="Wingdings" w:hint="default"/>
+        <w:sz w:val="20"/>
+      </w:rPr>
+    </w:lvl>
+    <w:lvl w:ilvl="7" w:tentative="1">
+      <w:start w:val="1"/>
+      <w:numFmt w:val="bullet"/>
+      <w:lvlText w:val=""/>
+      <w:lvlJc w:val="left"/>
+      <w:pPr>
+        <w:tabs>
+          <w:tab w:val="num" w:pos="5760"/>
+        </w:tabs>
+        <w:ind w:left="5760" w:hanging="360"/>
+      </w:pPr>
+      <w:rPr>
+        <w:rFonts w:ascii="Wingdings" w:hAnsi="Wingdings" w:hint="default"/>
+        <w:sz w:val="20"/>
+      </w:rPr>
+    </w:lvl>
+    <w:lvl w:ilvl="8" w:tentative="1">
+      <w:start w:val="1"/>
+      <w:numFmt w:val="bullet"/>
+      <w:lvlText w:val=""/>
+      <w:lvlJc w:val="left"/>
+      <w:pPr>
+        <w:tabs>
+          <w:tab w:val="num" w:pos="6480"/>
+        </w:tabs>
+        <w:ind w:left="6480" w:hanging="360"/>
+      </w:pPr>
+      <w:rPr>
+        <w:rFonts w:ascii="Wingdings" w:hAnsi="Wingdings" w:hint="default"/>
+        <w:sz w:val="20"/>
+      </w:rPr>
     </w:lvl>
   </w:abstractNum>
   <w:num w:numId="1" w16cid:durableId="976686135">
@@ -992,7 +3549,19 @@
     <w:abstractNumId w:val="2"/>
   </w:num>
   <w:num w:numId="11" w16cid:durableId="183903291">
+    <w:abstractNumId w:val="6"/>
+  </w:num>
+  <w:num w:numId="12" w16cid:durableId="303778632">
+    <w:abstractNumId w:val="4"/>
+  </w:num>
+  <w:num w:numId="13" w16cid:durableId="656035007">
     <w:abstractNumId w:val="3"/>
+  </w:num>
+  <w:num w:numId="14" w16cid:durableId="1138643205">
+    <w:abstractNumId w:val="7"/>
+  </w:num>
+  <w:num w:numId="15" w16cid:durableId="1866021787">
+    <w:abstractNumId w:val="5"/>
   </w:num>
 </w:numbering>
 </file>
@@ -1610,7 +4179,6 @@
   <w:style w:type="character" w:default="1" w:styleId="DefaultParagraphFont">
     <w:name w:val="Default Paragraph Font"/>
     <w:uiPriority w:val="1"/>
-    <w:semiHidden/>
     <w:unhideWhenUsed/>
   </w:style>
   <w:style w:type="table" w:default="1" w:styleId="TableNormal">
@@ -1742,12 +4310,13 @@
     <w:link w:val="codeChar"/>
     <w:autoRedefine/>
     <w:qFormat/>
-    <w:rsid w:val="00135BFF"/>
+    <w:rsid w:val="00AB18A5"/>
     <w:pPr>
       <w:spacing w:after="60" w:line="240" w:lineRule="auto"/>
     </w:pPr>
     <w:rPr>
       <w:rFonts w:ascii="Courier New" w:hAnsi="Courier New" w:cs="Courier New"/>
+      <w:color w:val="2F5496" w:themeColor="accent1" w:themeShade="BF"/>
       <w:sz w:val="20"/>
     </w:rPr>
   </w:style>
@@ -1755,9 +4324,10 @@
     <w:name w:val="code Char"/>
     <w:basedOn w:val="DefaultParagraphFont"/>
     <w:link w:val="code"/>
-    <w:rsid w:val="00135BFF"/>
+    <w:rsid w:val="00AB18A5"/>
     <w:rPr>
       <w:rFonts w:ascii="Courier New" w:hAnsi="Courier New" w:cs="Courier New"/>
+      <w:color w:val="2F5496" w:themeColor="accent1" w:themeShade="BF"/>
       <w:sz w:val="20"/>
     </w:rPr>
   </w:style>
@@ -2874,6 +5444,32 @@
       <w:color w:val="000000"/>
       <w:kern w:val="0"/>
       <w14:ligatures w14:val="none"/>
+    </w:rPr>
+  </w:style>
+  <w:style w:type="paragraph" w:styleId="NormalWeb">
+    <w:name w:val="Normal (Web)"/>
+    <w:basedOn w:val="Normal"/>
+    <w:uiPriority w:val="99"/>
+    <w:semiHidden/>
+    <w:unhideWhenUsed/>
+    <w:rsid w:val="00AB18A5"/>
+    <w:rPr>
+      <w:rFonts w:ascii="Times New Roman" w:hAnsi="Times New Roman" w:cs="Times New Roman"/>
+      <w:sz w:val="24"/>
+      <w:szCs w:val="24"/>
+    </w:rPr>
+  </w:style>
+  <w:style w:type="character" w:styleId="HTMLCode">
+    <w:name w:val="HTML Code"/>
+    <w:basedOn w:val="DefaultParagraphFont"/>
+    <w:uiPriority w:val="99"/>
+    <w:semiHidden/>
+    <w:unhideWhenUsed/>
+    <w:rsid w:val="00BE7F15"/>
+    <w:rPr>
+      <w:rFonts w:ascii="Courier New" w:eastAsia="Times New Roman" w:hAnsi="Courier New" w:cs="Courier New"/>
+      <w:sz w:val="20"/>
+      <w:szCs w:val="20"/>
     </w:rPr>
   </w:style>
 </w:styles>

</xml_diff>